<commit_message>
added Sean's updated version, added my own comments to end of exp 1
</commit_message>
<xml_diff>
--- a/manuscript/R1 jpsp/Supplementary Procedure.docx
+++ b/manuscript/R1 jpsp/Supplementary Procedure.docx
@@ -1,6 +1,6 @@
 
 <file path=word/document.xml><?xml version="1.0" encoding="utf-8"?>
-<w:document xmlns:wpc="http://schemas.microsoft.com/office/word/2010/wordprocessingCanvas" xmlns:mo="http://schemas.microsoft.com/office/mac/office/2008/main" xmlns:mc="http://schemas.openxmlformats.org/markup-compatibility/2006" xmlns:mv="urn:schemas-microsoft-com:mac:vml" xmlns:o="urn:schemas-microsoft-com:office:office" xmlns:r="http://schemas.openxmlformats.org/officeDocument/2006/relationships" xmlns:m="http://schemas.openxmlformats.org/officeDocument/2006/math" xmlns:v="urn:schemas-microsoft-com:vml" xmlns:wp14="http://schemas.microsoft.com/office/word/2010/wordprocessingDrawing" xmlns:wp="http://schemas.openxmlformats.org/drawingml/2006/wordprocessingDrawing" xmlns:w10="urn:schemas-microsoft-com:office:word" xmlns:w="http://schemas.openxmlformats.org/wordprocessingml/2006/main" xmlns:w14="http://schemas.microsoft.com/office/word/2010/wordml" xmlns:wpg="http://schemas.microsoft.com/office/word/2010/wordprocessingGroup" xmlns:wpi="http://schemas.microsoft.com/office/word/2010/wordprocessingInk" xmlns:wne="http://schemas.microsoft.com/office/word/2006/wordml" xmlns:wps="http://schemas.microsoft.com/office/word/2010/wordprocessingShape" mc:Ignorable="w14 wp14">
+<w:document xmlns:wpc="http://schemas.microsoft.com/office/word/2010/wordprocessingCanvas" xmlns:cx="http://schemas.microsoft.com/office/drawing/2014/chartex" xmlns:cx1="http://schemas.microsoft.com/office/drawing/2015/9/8/chartex" xmlns:mc="http://schemas.openxmlformats.org/markup-compatibility/2006" xmlns:o="urn:schemas-microsoft-com:office:office" xmlns:r="http://schemas.openxmlformats.org/officeDocument/2006/relationships" xmlns:m="http://schemas.openxmlformats.org/officeDocument/2006/math" xmlns:v="urn:schemas-microsoft-com:vml" xmlns:wp14="http://schemas.microsoft.com/office/word/2010/wordprocessingDrawing" xmlns:wp="http://schemas.openxmlformats.org/drawingml/2006/wordprocessingDrawing" xmlns:w10="urn:schemas-microsoft-com:office:word" xmlns:w="http://schemas.openxmlformats.org/wordprocessingml/2006/main" xmlns:w14="http://schemas.microsoft.com/office/word/2010/wordml" xmlns:w15="http://schemas.microsoft.com/office/word/2012/wordml" xmlns:w16se="http://schemas.microsoft.com/office/word/2015/wordml/symex" xmlns:wpg="http://schemas.microsoft.com/office/word/2010/wordprocessingGroup" xmlns:wpi="http://schemas.microsoft.com/office/word/2010/wordprocessingInk" xmlns:wne="http://schemas.microsoft.com/office/word/2006/wordml" xmlns:wps="http://schemas.microsoft.com/office/word/2010/wordprocessingShape" mc:Ignorable="w14 w15 w16se wp14">
   <w:body>
     <w:p>
       <w:pPr>
@@ -92,7 +92,21 @@
         <w:rPr>
           <w:rFonts w:ascii="Times New Roman" w:hAnsi="Times New Roman" w:cs="Times New Roman"/>
         </w:rPr>
-        <w:t xml:space="preserve"> uneditable links to these preregistrations can be found at the below links:</w:t>
+        <w:t xml:space="preserve"> </w:t>
+      </w:r>
+      <w:proofErr w:type="spellStart"/>
+      <w:r>
+        <w:rPr>
+          <w:rFonts w:ascii="Times New Roman" w:hAnsi="Times New Roman" w:cs="Times New Roman"/>
+        </w:rPr>
+        <w:t>uneditable</w:t>
+      </w:r>
+      <w:proofErr w:type="spellEnd"/>
+      <w:r>
+        <w:rPr>
+          <w:rFonts w:ascii="Times New Roman" w:hAnsi="Times New Roman" w:cs="Times New Roman"/>
+        </w:rPr>
+        <w:t xml:space="preserve"> links to these preregistrations can be found at the below links:</w:t>
       </w:r>
     </w:p>
     <w:p>
@@ -109,16 +123,15 @@
         </w:rPr>
         <w:t xml:space="preserve">Experiment 1: </w:t>
       </w:r>
-      <w:hyperlink r:id="rId6" w:history="1">
-        <w:r>
-          <w:rPr>
-            <w:rStyle w:val="Hyperlink"/>
-            <w:rFonts w:ascii="Times New Roman" w:hAnsi="Times New Roman" w:cs="Times New Roman"/>
-            <w:lang w:val="en-IE"/>
-          </w:rPr>
-          <w:t>https://osf.io/rzc26</w:t>
-        </w:r>
-      </w:hyperlink>
+      <w:hyperlink r:id="rId5" w:history="1"/>
+      <w:r>
+        <w:rPr>
+          <w:rStyle w:val="Hyperlink"/>
+          <w:rFonts w:ascii="Times New Roman" w:hAnsi="Times New Roman" w:cs="Times New Roman"/>
+          <w:lang w:val="en-IE"/>
+        </w:rPr>
+        <w:t xml:space="preserve"> </w:t>
+      </w:r>
     </w:p>
     <w:p>
       <w:pPr>
@@ -135,16 +148,15 @@
         </w:rPr>
         <w:t xml:space="preserve">Experiment 2: </w:t>
       </w:r>
-      <w:hyperlink r:id="rId7" w:history="1">
-        <w:r>
-          <w:rPr>
-            <w:rStyle w:val="Hyperlink"/>
-            <w:rFonts w:ascii="Times New Roman" w:hAnsi="Times New Roman" w:cs="Times New Roman"/>
-            <w:lang w:val="en-IE"/>
-          </w:rPr>
-          <w:t>https://osf.io/jtv24</w:t>
-        </w:r>
-      </w:hyperlink>
+      <w:hyperlink r:id="rId6" w:history="1"/>
+      <w:r>
+        <w:rPr>
+          <w:rStyle w:val="Hyperlink"/>
+          <w:rFonts w:ascii="Times New Roman" w:hAnsi="Times New Roman" w:cs="Times New Roman"/>
+          <w:lang w:val="en-IE"/>
+        </w:rPr>
+        <w:t xml:space="preserve"> </w:t>
+      </w:r>
     </w:p>
     <w:p>
       <w:pPr>
@@ -161,16 +173,15 @@
         </w:rPr>
         <w:t xml:space="preserve">Experiment 3: </w:t>
       </w:r>
-      <w:hyperlink r:id="rId8" w:history="1">
-        <w:r>
-          <w:rPr>
-            <w:rStyle w:val="Hyperlink"/>
-            <w:rFonts w:ascii="Times New Roman" w:hAnsi="Times New Roman" w:cs="Times New Roman"/>
-            <w:lang w:val="en-IE"/>
-          </w:rPr>
-          <w:t>https://osf.io/6kv9x</w:t>
-        </w:r>
-      </w:hyperlink>
+      <w:hyperlink r:id="rId7" w:history="1"/>
+      <w:r>
+        <w:rPr>
+          <w:rStyle w:val="Hyperlink"/>
+          <w:rFonts w:ascii="Times New Roman" w:hAnsi="Times New Roman" w:cs="Times New Roman"/>
+          <w:lang w:val="en-IE"/>
+        </w:rPr>
+        <w:t xml:space="preserve"> </w:t>
+      </w:r>
     </w:p>
     <w:p>
       <w:pPr>
@@ -187,21 +198,21 @@
         </w:rPr>
         <w:t xml:space="preserve">Experiment 4: </w:t>
       </w:r>
-      <w:hyperlink r:id="rId9" w:history="1">
-        <w:r>
-          <w:rPr>
-            <w:rStyle w:val="Hyperlink"/>
-            <w:rFonts w:ascii="Times New Roman" w:hAnsi="Times New Roman" w:cs="Times New Roman"/>
-            <w:lang w:val="en-IE"/>
-          </w:rPr>
-          <w:t>https://osf.io/e6q7g</w:t>
-        </w:r>
-      </w:hyperlink>
-    </w:p>
-    <w:p>
-      <w:pPr>
-        <w:spacing w:line="480" w:lineRule="auto"/>
-        <w:rPr>
+      <w:hyperlink r:id="rId8" w:history="1"/>
+      <w:r>
+        <w:rPr>
+          <w:rStyle w:val="Hyperlink"/>
+          <w:rFonts w:ascii="Times New Roman" w:hAnsi="Times New Roman" w:cs="Times New Roman"/>
+          <w:lang w:val="en-IE"/>
+        </w:rPr>
+        <w:t xml:space="preserve"> </w:t>
+      </w:r>
+    </w:p>
+    <w:p>
+      <w:pPr>
+        <w:spacing w:line="480" w:lineRule="auto"/>
+        <w:rPr>
+          <w:rStyle w:val="Hyperlink"/>
           <w:rFonts w:ascii="Times New Roman" w:hAnsi="Times New Roman" w:cs="Times New Roman"/>
           <w:lang w:val="en-IE"/>
         </w:rPr>
@@ -213,34 +224,107 @@
         </w:rPr>
         <w:t xml:space="preserve">Experiment 5: </w:t>
       </w:r>
+      <w:hyperlink r:id="rId9" w:history="1"/>
+      <w:r>
+        <w:rPr>
+          <w:rStyle w:val="Hyperlink"/>
+          <w:rFonts w:ascii="Times New Roman" w:hAnsi="Times New Roman" w:cs="Times New Roman"/>
+          <w:lang w:val="en-IE"/>
+        </w:rPr>
+        <w:t xml:space="preserve"> </w:t>
+      </w:r>
+    </w:p>
+    <w:p>
+      <w:pPr>
+        <w:spacing w:line="480" w:lineRule="auto"/>
+        <w:rPr>
+          <w:rStyle w:val="Hyperlink"/>
+          <w:rFonts w:ascii="Times New Roman" w:hAnsi="Times New Roman" w:cs="Times New Roman"/>
+          <w:lang w:val="en-IE"/>
+        </w:rPr>
+      </w:pPr>
+      <w:r>
+        <w:rPr>
+          <w:rStyle w:val="Hyperlink"/>
+          <w:rFonts w:ascii="Times New Roman" w:hAnsi="Times New Roman" w:cs="Times New Roman"/>
+          <w:lang w:val="en-IE"/>
+        </w:rPr>
+        <w:t xml:space="preserve">Experiment 6:  </w:t>
+      </w:r>
+    </w:p>
+    <w:p>
+      <w:pPr>
+        <w:spacing w:line="480" w:lineRule="auto"/>
+        <w:rPr>
+          <w:rStyle w:val="Hyperlink"/>
+          <w:rFonts w:ascii="Times New Roman" w:hAnsi="Times New Roman" w:cs="Times New Roman"/>
+          <w:lang w:val="en-IE"/>
+        </w:rPr>
+      </w:pPr>
+      <w:r>
+        <w:rPr>
+          <w:rStyle w:val="Hyperlink"/>
+          <w:rFonts w:ascii="Times New Roman" w:hAnsi="Times New Roman" w:cs="Times New Roman"/>
+          <w:lang w:val="en-IE"/>
+        </w:rPr>
+        <w:t xml:space="preserve">Experiment 7: </w:t>
+      </w:r>
+    </w:p>
+    <w:p>
+      <w:pPr>
+        <w:spacing w:line="480" w:lineRule="auto"/>
+        <w:rPr>
+          <w:rFonts w:ascii="Times New Roman" w:hAnsi="Times New Roman" w:cs="Times New Roman"/>
+          <w:lang w:val="en-IE"/>
+        </w:rPr>
+      </w:pPr>
+      <w:r>
+        <w:rPr>
+          <w:rStyle w:val="Hyperlink"/>
+          <w:rFonts w:ascii="Times New Roman" w:hAnsi="Times New Roman" w:cs="Times New Roman"/>
+          <w:lang w:val="en-IE"/>
+        </w:rPr>
+        <w:t>Experiment 8:</w:t>
+      </w:r>
+    </w:p>
+    <w:p>
+      <w:pPr>
+        <w:spacing w:line="480" w:lineRule="auto"/>
+        <w:ind w:firstLine="720"/>
+        <w:rPr>
+          <w:rFonts w:ascii="Times New Roman" w:hAnsi="Times New Roman" w:cs="Times New Roman"/>
+          <w:lang w:val="en-IE"/>
+        </w:rPr>
+      </w:pPr>
+      <w:r>
+        <w:rPr>
+          <w:rFonts w:ascii="Times New Roman" w:hAnsi="Times New Roman" w:cs="Times New Roman"/>
+          <w:lang w:val="en-IE"/>
+        </w:rPr>
+        <w:t>T</w:t>
+      </w:r>
+      <w:r>
+        <w:rPr>
+          <w:rFonts w:ascii="Times New Roman" w:hAnsi="Times New Roman" w:cs="Times New Roman"/>
+          <w:lang w:val="en-IE"/>
+        </w:rPr>
+        <w:t xml:space="preserve">he </w:t>
+      </w:r>
+      <w:r>
+        <w:rPr>
+          <w:rFonts w:ascii="Times New Roman" w:hAnsi="Times New Roman" w:cs="Times New Roman"/>
+          <w:lang w:val="en-IE"/>
+        </w:rPr>
+        <w:t xml:space="preserve">complete </w:t>
+      </w:r>
+      <w:r>
+        <w:rPr>
+          <w:rFonts w:ascii="Times New Roman" w:hAnsi="Times New Roman" w:cs="Times New Roman"/>
+          <w:lang w:val="en-IE"/>
+        </w:rPr>
+        <w:t xml:space="preserve">OSF project can be found at </w:t>
+      </w:r>
       <w:hyperlink r:id="rId10" w:history="1">
-        <w:r>
-          <w:rPr>
-            <w:rStyle w:val="Hyperlink"/>
-            <w:rFonts w:ascii="Times New Roman" w:hAnsi="Times New Roman" w:cs="Times New Roman"/>
-            <w:lang w:val="en-IE"/>
-          </w:rPr>
-          <w:t>https://osf.io/s5ayx</w:t>
-        </w:r>
-      </w:hyperlink>
-    </w:p>
-    <w:p>
-      <w:pPr>
-        <w:spacing w:line="480" w:lineRule="auto"/>
-        <w:rPr>
-          <w:rFonts w:ascii="Times New Roman" w:hAnsi="Times New Roman" w:cs="Times New Roman"/>
-          <w:lang w:val="en-IE"/>
-        </w:rPr>
-      </w:pPr>
-      <w:r>
-        <w:rPr>
-          <w:rFonts w:ascii="Times New Roman" w:hAnsi="Times New Roman" w:cs="Times New Roman"/>
-          <w:lang w:val="en-IE"/>
-        </w:rPr>
-        <w:tab/>
-        <w:t xml:space="preserve">At the time of manuscript submission, the OSF website seemed to be having issues with removing embargos from preregistrations. In case this issue persists (they are usually resolved within a day), the full OSF project can be found at </w:t>
-      </w:r>
-      <w:hyperlink r:id="rId11" w:history="1">
         <w:r>
           <w:rPr>
             <w:rStyle w:val="Hyperlink"/>
@@ -255,10 +339,22 @@
           <w:rFonts w:ascii="Times New Roman" w:hAnsi="Times New Roman" w:cs="Times New Roman"/>
           <w:lang w:val="en-IE"/>
         </w:rPr>
-        <w:t>. Copies of the preregistrations can also be found through this link.</w:t>
-      </w:r>
-      <w:bookmarkStart w:id="0" w:name="_GoBack"/>
-      <w:bookmarkEnd w:id="0"/>
+        <w:t xml:space="preserve">. Copies of the preregistrations can also be found </w:t>
+      </w:r>
+      <w:r>
+        <w:rPr>
+          <w:rFonts w:ascii="Times New Roman" w:hAnsi="Times New Roman" w:cs="Times New Roman"/>
+          <w:lang w:val="en-IE"/>
+        </w:rPr>
+        <w:t xml:space="preserve">at the above </w:t>
+      </w:r>
+      <w:r>
+        <w:rPr>
+          <w:rFonts w:ascii="Times New Roman" w:hAnsi="Times New Roman" w:cs="Times New Roman"/>
+          <w:lang w:val="en-IE"/>
+        </w:rPr>
+        <w:t>link.</w:t>
+      </w:r>
     </w:p>
     <w:p>
       <w:pPr>
@@ -304,7 +400,7 @@
         </w:rPr>
         <w:t xml:space="preserve">This highlighted a number of ways in which the two diverged. Recent research has found that such preregistration-manuscript incongruences are common and should be explicated (e.g., </w:t>
       </w:r>
-      <w:hyperlink r:id="rId12" w:history="1">
+      <w:hyperlink r:id="rId11" w:history="1">
         <w:r>
           <w:rPr>
             <w:rStyle w:val="Hyperlink"/>
@@ -335,7 +431,21 @@
         <w:rPr>
           <w:rFonts w:ascii="Times New Roman" w:hAnsi="Times New Roman" w:cs="Times New Roman"/>
         </w:rPr>
-        <w:t>trump precision (see Giner-Sorolla, ‎2012).</w:t>
+        <w:t xml:space="preserve">trump precision (see </w:t>
+      </w:r>
+      <w:proofErr w:type="spellStart"/>
+      <w:r>
+        <w:rPr>
+          <w:rFonts w:ascii="Times New Roman" w:hAnsi="Times New Roman" w:cs="Times New Roman"/>
+        </w:rPr>
+        <w:t>Giner-Sorolla</w:t>
+      </w:r>
+      <w:proofErr w:type="spellEnd"/>
+      <w:r>
+        <w:rPr>
+          <w:rFonts w:ascii="Times New Roman" w:hAnsi="Times New Roman" w:cs="Times New Roman"/>
+        </w:rPr>
+        <w:t>, ‎2012).</w:t>
       </w:r>
     </w:p>
     <w:p>
@@ -350,44 +460,176 @@
         <w:rPr>
           <w:rFonts w:ascii="Times New Roman" w:hAnsi="Times New Roman" w:cs="Times New Roman"/>
         </w:rPr>
-        <w:t>For example, in our preregistration for Experiment 2, we claimed that we would employ a paired-sample t-test to compare the size of a traditional AMP effect with a non-</w:t>
-      </w:r>
-      <w:r>
-        <w:rPr>
-          <w:rFonts w:ascii="Times New Roman" w:hAnsi="Times New Roman" w:cs="Times New Roman"/>
-        </w:rPr>
-        <w:t xml:space="preserve">influence-aware IA-AMP effect. However, we later realised that a number of participants would </w:t>
-      </w:r>
-      <w:r>
-        <w:rPr>
-          <w:rFonts w:ascii="Times New Roman" w:hAnsi="Times New Roman" w:cs="Times New Roman"/>
-        </w:rPr>
-        <w:t xml:space="preserve">not produce a non-influence-aware IA-AMP effect, as they would register all trials in </w:t>
+        <w:t xml:space="preserve">For example, in our preregistration for Experiment 2, we claimed that we would employ a paired-sample t-test to compare the size of a </w:t>
+      </w:r>
+      <w:r>
+        <w:rPr>
+          <w:rFonts w:ascii="Times New Roman" w:hAnsi="Times New Roman" w:cs="Times New Roman"/>
+        </w:rPr>
+        <w:t xml:space="preserve">standard </w:t>
+      </w:r>
+      <w:r>
+        <w:rPr>
+          <w:rFonts w:ascii="Times New Roman" w:hAnsi="Times New Roman" w:cs="Times New Roman"/>
+        </w:rPr>
+        <w:t>AMP effect with a non-</w:t>
+      </w:r>
+      <w:r>
+        <w:rPr>
+          <w:rFonts w:ascii="Times New Roman" w:hAnsi="Times New Roman" w:cs="Times New Roman"/>
+        </w:rPr>
+        <w:t xml:space="preserve">influence </w:t>
+      </w:r>
+      <w:r>
+        <w:rPr>
+          <w:rFonts w:ascii="Times New Roman" w:hAnsi="Times New Roman" w:cs="Times New Roman"/>
+        </w:rPr>
+        <w:t xml:space="preserve">aware </w:t>
+      </w:r>
+      <w:r>
+        <w:rPr>
+          <w:rFonts w:ascii="Times New Roman" w:hAnsi="Times New Roman" w:cs="Times New Roman"/>
+        </w:rPr>
+        <w:t>(</w:t>
+      </w:r>
+      <w:r>
+        <w:rPr>
+          <w:rFonts w:ascii="Times New Roman" w:hAnsi="Times New Roman" w:cs="Times New Roman"/>
+        </w:rPr>
+        <w:t>IA-</w:t>
+      </w:r>
+      <w:r>
+        <w:rPr>
+          <w:rFonts w:ascii="Times New Roman" w:hAnsi="Times New Roman" w:cs="Times New Roman"/>
+        </w:rPr>
+        <w:t>)</w:t>
+      </w:r>
+      <w:r>
+        <w:rPr>
+          <w:rFonts w:ascii="Times New Roman" w:hAnsi="Times New Roman" w:cs="Times New Roman"/>
+        </w:rPr>
+        <w:t xml:space="preserve">AMP effect. However, we later realised that a number of participants </w:t>
       </w:r>
       <w:r>
         <w:rPr>
           <w:rFonts w:ascii="Times New Roman" w:hAnsi="Times New Roman" w:cs="Times New Roman"/>
         </w:rPr>
         <w:lastRenderedPageBreak/>
-        <w:t xml:space="preserve">the IA-AMP as influenced. </w:t>
-      </w:r>
-      <w:r>
-        <w:rPr>
-          <w:rFonts w:ascii="Times New Roman" w:hAnsi="Times New Roman" w:cs="Times New Roman"/>
-        </w:rPr>
-        <w:t xml:space="preserve">Simply excluding these participants would not be appropriate as these participants’ effects are highly relevant to the hypothesis. </w:t>
-      </w:r>
-      <w:r>
-        <w:rPr>
-          <w:rFonts w:ascii="Times New Roman" w:hAnsi="Times New Roman" w:cs="Times New Roman"/>
-        </w:rPr>
-        <w:t>In this case, we instead</w:t>
-      </w:r>
-      <w:r>
-        <w:rPr>
-          <w:rFonts w:ascii="Times New Roman" w:hAnsi="Times New Roman" w:cs="Times New Roman"/>
-        </w:rPr>
-        <w:t xml:space="preserve"> employed a Partial-Overlap </w:t>
+        <w:t xml:space="preserve">would </w:t>
+      </w:r>
+      <w:r>
+        <w:rPr>
+          <w:rFonts w:ascii="Times New Roman" w:hAnsi="Times New Roman" w:cs="Times New Roman"/>
+        </w:rPr>
+        <w:t xml:space="preserve">not produce a non-influence </w:t>
+      </w:r>
+      <w:r>
+        <w:rPr>
+          <w:rFonts w:ascii="Times New Roman" w:hAnsi="Times New Roman" w:cs="Times New Roman"/>
+        </w:rPr>
+        <w:t xml:space="preserve">aware </w:t>
+      </w:r>
+      <w:r>
+        <w:rPr>
+          <w:rFonts w:ascii="Times New Roman" w:hAnsi="Times New Roman" w:cs="Times New Roman"/>
+        </w:rPr>
+        <w:t>(</w:t>
+      </w:r>
+      <w:r>
+        <w:rPr>
+          <w:rFonts w:ascii="Times New Roman" w:hAnsi="Times New Roman" w:cs="Times New Roman"/>
+        </w:rPr>
+        <w:t>IA-</w:t>
+      </w:r>
+      <w:r>
+        <w:rPr>
+          <w:rFonts w:ascii="Times New Roman" w:hAnsi="Times New Roman" w:cs="Times New Roman"/>
+        </w:rPr>
+        <w:t>)</w:t>
+      </w:r>
+      <w:r>
+        <w:rPr>
+          <w:rFonts w:ascii="Times New Roman" w:hAnsi="Times New Roman" w:cs="Times New Roman"/>
+        </w:rPr>
+        <w:t xml:space="preserve">AMP effect, as they </w:t>
+      </w:r>
+      <w:r>
+        <w:rPr>
+          <w:rFonts w:ascii="Times New Roman" w:hAnsi="Times New Roman" w:cs="Times New Roman"/>
+        </w:rPr>
+        <w:t xml:space="preserve">may </w:t>
+      </w:r>
+      <w:r>
+        <w:rPr>
+          <w:rFonts w:ascii="Times New Roman" w:hAnsi="Times New Roman" w:cs="Times New Roman"/>
+        </w:rPr>
+        <w:t xml:space="preserve">register all trials in the </w:t>
+      </w:r>
+      <w:r>
+        <w:rPr>
+          <w:rFonts w:ascii="Times New Roman" w:hAnsi="Times New Roman" w:cs="Times New Roman"/>
+        </w:rPr>
+        <w:t>(</w:t>
+      </w:r>
+      <w:r>
+        <w:rPr>
+          <w:rFonts w:ascii="Times New Roman" w:hAnsi="Times New Roman" w:cs="Times New Roman"/>
+        </w:rPr>
+        <w:t>IA-</w:t>
+      </w:r>
+      <w:r>
+        <w:rPr>
+          <w:rFonts w:ascii="Times New Roman" w:hAnsi="Times New Roman" w:cs="Times New Roman"/>
+        </w:rPr>
+        <w:t>)</w:t>
+      </w:r>
+      <w:r>
+        <w:rPr>
+          <w:rFonts w:ascii="Times New Roman" w:hAnsi="Times New Roman" w:cs="Times New Roman"/>
+        </w:rPr>
+        <w:t xml:space="preserve">AMP as influenced. </w:t>
+      </w:r>
+      <w:r>
+        <w:rPr>
+          <w:rFonts w:ascii="Times New Roman" w:hAnsi="Times New Roman" w:cs="Times New Roman"/>
+        </w:rPr>
+        <w:t xml:space="preserve">Simply excluding these participants would not be appropriate as </w:t>
+      </w:r>
+      <w:r>
+        <w:rPr>
+          <w:rFonts w:ascii="Times New Roman" w:hAnsi="Times New Roman" w:cs="Times New Roman"/>
+        </w:rPr>
+        <w:t xml:space="preserve">their </w:t>
+      </w:r>
+      <w:r>
+        <w:rPr>
+          <w:rFonts w:ascii="Times New Roman" w:hAnsi="Times New Roman" w:cs="Times New Roman"/>
+        </w:rPr>
+        <w:t xml:space="preserve">effects are highly relevant to the hypothesis. </w:t>
+      </w:r>
+      <w:r>
+        <w:rPr>
+          <w:rFonts w:ascii="Times New Roman" w:hAnsi="Times New Roman" w:cs="Times New Roman"/>
+        </w:rPr>
+        <w:t>W</w:t>
+      </w:r>
+      <w:r>
+        <w:rPr>
+          <w:rFonts w:ascii="Times New Roman" w:hAnsi="Times New Roman" w:cs="Times New Roman"/>
+        </w:rPr>
+        <w:t xml:space="preserve">e </w:t>
+      </w:r>
+      <w:r>
+        <w:rPr>
+          <w:rFonts w:ascii="Times New Roman" w:hAnsi="Times New Roman" w:cs="Times New Roman"/>
+        </w:rPr>
+        <w:t xml:space="preserve">therefore opted to use </w:t>
+      </w:r>
+      <w:r>
+        <w:rPr>
+          <w:rFonts w:ascii="Times New Roman" w:hAnsi="Times New Roman" w:cs="Times New Roman"/>
+        </w:rPr>
+        <w:t xml:space="preserve">a Partial-Overlap </w:t>
       </w:r>
       <w:r>
         <w:rPr>
@@ -492,7 +734,7 @@
         <w:t>ootnote</w:t>
       </w:r>
       <w:r>
-        <w:t xml:space="preserve"> 8</w:t>
+        <w:t xml:space="preserve"> 9</w:t>
       </w:r>
       <w:r>
         <w:t xml:space="preserve"> in the manuscript explains </w:t>
@@ -619,6 +861,7 @@
         <w:rPr>
           <w:rFonts w:ascii="Times New Roman" w:hAnsi="Times New Roman" w:cs="Times New Roman"/>
         </w:rPr>
+        <w:lastRenderedPageBreak/>
         <w:t xml:space="preserve">Power analyses were conducted for all studies, and our sample sizes are verifiably consistent with our stated data collection stopping rules </w:t>
       </w:r>
       <w:r>
@@ -658,14 +901,483 @@
         <w:rPr>
           <w:rFonts w:ascii="Times New Roman" w:hAnsi="Times New Roman" w:cs="Times New Roman"/>
         </w:rPr>
+        <w:t xml:space="preserve">We employed both </w:t>
+      </w:r>
+      <w:r>
+        <w:rPr>
+          <w:rFonts w:ascii="Times New Roman" w:hAnsi="Times New Roman" w:cs="Times New Roman"/>
+        </w:rPr>
+        <w:t>multilevel models and meta</w:t>
+      </w:r>
+      <w:r>
+        <w:rPr>
+          <w:rFonts w:ascii="Times New Roman" w:hAnsi="Times New Roman" w:cs="Times New Roman"/>
+        </w:rPr>
+        <w:t>-</w:t>
+      </w:r>
+      <w:r>
+        <w:rPr>
+          <w:rFonts w:ascii="Times New Roman" w:hAnsi="Times New Roman" w:cs="Times New Roman"/>
+        </w:rPr>
+        <w:t xml:space="preserve">analyses to maximise power. </w:t>
+      </w:r>
+    </w:p>
+    <w:p>
+      <w:pPr>
+        <w:spacing w:line="480" w:lineRule="auto"/>
+        <w:rPr>
+          <w:rFonts w:ascii="Times New Roman" w:hAnsi="Times New Roman" w:cs="Times New Roman"/>
+        </w:rPr>
+      </w:pPr>
+      <w:r>
+        <w:rPr>
+          <w:rFonts w:ascii="Times New Roman" w:hAnsi="Times New Roman" w:cs="Times New Roman"/>
+          <w:b/>
+        </w:rPr>
+        <w:t>Open materials</w:t>
+      </w:r>
+    </w:p>
+    <w:p>
+      <w:pPr>
+        <w:spacing w:line="480" w:lineRule="auto"/>
+        <w:ind w:firstLine="720"/>
+        <w:rPr>
+          <w:rFonts w:ascii="Times New Roman" w:hAnsi="Times New Roman" w:cs="Times New Roman"/>
+        </w:rPr>
+      </w:pPr>
+      <w:r>
+        <w:rPr>
+          <w:rFonts w:ascii="Times New Roman" w:hAnsi="Times New Roman" w:cs="Times New Roman"/>
+        </w:rPr>
+        <w:t>Code for the measures was preregistered along with eac</w:t>
+      </w:r>
+      <w:r>
+        <w:rPr>
+          <w:rFonts w:ascii="Times New Roman" w:hAnsi="Times New Roman" w:cs="Times New Roman"/>
+        </w:rPr>
+        <w:t xml:space="preserve">h study and is openly </w:t>
+      </w:r>
+      <w:r>
+        <w:rPr>
+          <w:rFonts w:ascii="Times New Roman" w:hAnsi="Times New Roman" w:cs="Times New Roman"/>
+        </w:rPr>
+        <w:t>available:</w:t>
+      </w:r>
+    </w:p>
+    <w:p>
+      <w:pPr>
+        <w:spacing w:line="480" w:lineRule="auto"/>
+        <w:rPr>
+          <w:rFonts w:ascii="Times New Roman" w:hAnsi="Times New Roman" w:cs="Times New Roman"/>
+          <w:lang w:val="en-IE"/>
+        </w:rPr>
+      </w:pPr>
+      <w:r>
+        <w:rPr>
+          <w:rFonts w:ascii="Times New Roman" w:hAnsi="Times New Roman" w:cs="Times New Roman"/>
+        </w:rPr>
+        <w:t xml:space="preserve">Experiment 1: </w:t>
+      </w:r>
+      <w:hyperlink r:id="rId12" w:history="1"/>
+      <w:r>
+        <w:rPr>
+          <w:rStyle w:val="Hyperlink"/>
+          <w:rFonts w:ascii="Times New Roman" w:hAnsi="Times New Roman" w:cs="Times New Roman"/>
+          <w:lang w:val="en-IE"/>
+        </w:rPr>
+        <w:t xml:space="preserve"> </w:t>
+      </w:r>
+    </w:p>
+    <w:p>
+      <w:pPr>
+        <w:spacing w:line="480" w:lineRule="auto"/>
+        <w:rPr>
+          <w:rFonts w:ascii="Times New Roman" w:hAnsi="Times New Roman" w:cs="Times New Roman"/>
+          <w:lang w:val="en-IE"/>
+        </w:rPr>
+      </w:pPr>
+      <w:r>
+        <w:rPr>
+          <w:rFonts w:ascii="Times New Roman" w:hAnsi="Times New Roman" w:cs="Times New Roman"/>
+          <w:lang w:val="en-IE"/>
+        </w:rPr>
+        <w:t xml:space="preserve">Experiment 2: </w:t>
+      </w:r>
+      <w:hyperlink r:id="rId13" w:history="1"/>
+      <w:r>
+        <w:rPr>
+          <w:rStyle w:val="Hyperlink"/>
+          <w:rFonts w:ascii="Times New Roman" w:hAnsi="Times New Roman" w:cs="Times New Roman"/>
+          <w:lang w:val="en-IE"/>
+        </w:rPr>
+        <w:t xml:space="preserve"> </w:t>
+      </w:r>
+    </w:p>
+    <w:p>
+      <w:pPr>
+        <w:spacing w:line="480" w:lineRule="auto"/>
+        <w:rPr>
+          <w:rFonts w:ascii="Times New Roman" w:hAnsi="Times New Roman" w:cs="Times New Roman"/>
+          <w:lang w:val="en-IE"/>
+        </w:rPr>
+      </w:pPr>
+      <w:r>
+        <w:rPr>
+          <w:rFonts w:ascii="Times New Roman" w:hAnsi="Times New Roman" w:cs="Times New Roman"/>
+          <w:lang w:val="en-IE"/>
+        </w:rPr>
+        <w:t xml:space="preserve">Experiment 3: </w:t>
+      </w:r>
+      <w:hyperlink r:id="rId14" w:history="1"/>
+      <w:r>
+        <w:rPr>
+          <w:rStyle w:val="Hyperlink"/>
+          <w:rFonts w:ascii="Times New Roman" w:hAnsi="Times New Roman" w:cs="Times New Roman"/>
+          <w:lang w:val="en-IE"/>
+        </w:rPr>
+        <w:t xml:space="preserve"> </w:t>
+      </w:r>
+    </w:p>
+    <w:p>
+      <w:pPr>
+        <w:spacing w:line="480" w:lineRule="auto"/>
+        <w:rPr>
+          <w:rFonts w:ascii="Times New Roman" w:hAnsi="Times New Roman" w:cs="Times New Roman"/>
+          <w:lang w:val="en-IE"/>
+        </w:rPr>
+      </w:pPr>
+      <w:r>
+        <w:rPr>
+          <w:rFonts w:ascii="Times New Roman" w:hAnsi="Times New Roman" w:cs="Times New Roman"/>
+          <w:lang w:val="en-IE"/>
+        </w:rPr>
+        <w:t xml:space="preserve">Experiment 4: </w:t>
+      </w:r>
+      <w:hyperlink r:id="rId15" w:history="1"/>
+      <w:r>
+        <w:rPr>
+          <w:rStyle w:val="Hyperlink"/>
+          <w:rFonts w:ascii="Times New Roman" w:hAnsi="Times New Roman" w:cs="Times New Roman"/>
+          <w:lang w:val="en-IE"/>
+        </w:rPr>
+        <w:t xml:space="preserve"> </w:t>
+      </w:r>
+    </w:p>
+    <w:p>
+      <w:pPr>
+        <w:spacing w:line="480" w:lineRule="auto"/>
+        <w:rPr>
+          <w:rStyle w:val="Hyperlink"/>
+          <w:rFonts w:ascii="Times New Roman" w:hAnsi="Times New Roman" w:cs="Times New Roman"/>
+          <w:lang w:val="en-IE"/>
+        </w:rPr>
+      </w:pPr>
+      <w:r>
+        <w:rPr>
+          <w:rFonts w:ascii="Times New Roman" w:hAnsi="Times New Roman" w:cs="Times New Roman"/>
+          <w:lang w:val="en-IE"/>
+        </w:rPr>
+        <w:t xml:space="preserve">Experiment 5: </w:t>
+      </w:r>
+      <w:hyperlink r:id="rId16" w:history="1"/>
+      <w:r>
+        <w:rPr>
+          <w:rStyle w:val="Hyperlink"/>
+          <w:rFonts w:ascii="Times New Roman" w:hAnsi="Times New Roman" w:cs="Times New Roman"/>
+          <w:lang w:val="en-IE"/>
+        </w:rPr>
+        <w:t xml:space="preserve"> </w:t>
+      </w:r>
+    </w:p>
+    <w:p>
+      <w:pPr>
+        <w:spacing w:line="480" w:lineRule="auto"/>
+        <w:rPr>
+          <w:rStyle w:val="Hyperlink"/>
+          <w:rFonts w:ascii="Times New Roman" w:hAnsi="Times New Roman" w:cs="Times New Roman"/>
+          <w:lang w:val="en-IE"/>
+        </w:rPr>
+      </w:pPr>
+      <w:r>
+        <w:rPr>
+          <w:rStyle w:val="Hyperlink"/>
+          <w:rFonts w:ascii="Times New Roman" w:hAnsi="Times New Roman" w:cs="Times New Roman"/>
+          <w:lang w:val="en-IE"/>
+        </w:rPr>
+        <w:t xml:space="preserve">Experiment 6:  </w:t>
+      </w:r>
+    </w:p>
+    <w:p>
+      <w:pPr>
+        <w:spacing w:line="480" w:lineRule="auto"/>
+        <w:rPr>
+          <w:rStyle w:val="Hyperlink"/>
+          <w:rFonts w:ascii="Times New Roman" w:hAnsi="Times New Roman" w:cs="Times New Roman"/>
+          <w:lang w:val="en-IE"/>
+        </w:rPr>
+      </w:pPr>
+      <w:r>
+        <w:rPr>
+          <w:rStyle w:val="Hyperlink"/>
+          <w:rFonts w:ascii="Times New Roman" w:hAnsi="Times New Roman" w:cs="Times New Roman"/>
+          <w:lang w:val="en-IE"/>
+        </w:rPr>
+        <w:t xml:space="preserve">Experiment 7: </w:t>
+      </w:r>
+    </w:p>
+    <w:p>
+      <w:pPr>
+        <w:spacing w:line="480" w:lineRule="auto"/>
+        <w:rPr>
+          <w:rFonts w:ascii="Times New Roman" w:hAnsi="Times New Roman" w:cs="Times New Roman"/>
+          <w:lang w:val="en-IE"/>
+        </w:rPr>
+      </w:pPr>
+      <w:r>
+        <w:rPr>
+          <w:rStyle w:val="Hyperlink"/>
+          <w:rFonts w:ascii="Times New Roman" w:hAnsi="Times New Roman" w:cs="Times New Roman"/>
+          <w:lang w:val="en-IE"/>
+        </w:rPr>
+        <w:t>Experiment 8:</w:t>
+      </w:r>
+    </w:p>
+    <w:p>
+      <w:pPr>
+        <w:spacing w:line="480" w:lineRule="auto"/>
+        <w:ind w:firstLine="720"/>
+        <w:rPr>
+          <w:rFonts w:ascii="Times New Roman" w:hAnsi="Times New Roman" w:cs="Times New Roman"/>
+        </w:rPr>
+      </w:pPr>
+      <w:r>
+        <w:rPr>
+          <w:rFonts w:ascii="Times New Roman" w:hAnsi="Times New Roman" w:cs="Times New Roman"/>
+        </w:rPr>
+        <w:t xml:space="preserve">Should it be the case that </w:t>
+      </w:r>
+      <w:r>
+        <w:rPr>
+          <w:rFonts w:ascii="Times New Roman" w:hAnsi="Times New Roman" w:cs="Times New Roman"/>
+        </w:rPr>
+        <w:t xml:space="preserve">any aspect of </w:t>
+      </w:r>
+      <w:r>
+        <w:rPr>
+          <w:rFonts w:ascii="Times New Roman" w:hAnsi="Times New Roman" w:cs="Times New Roman"/>
+        </w:rPr>
+        <w:t xml:space="preserve">our written description </w:t>
+      </w:r>
+      <w:r>
+        <w:rPr>
+          <w:rFonts w:ascii="Times New Roman" w:hAnsi="Times New Roman" w:cs="Times New Roman"/>
+        </w:rPr>
+        <w:t xml:space="preserve">of a </w:t>
+      </w:r>
+      <w:r>
+        <w:rPr>
+          <w:rFonts w:ascii="Times New Roman" w:hAnsi="Times New Roman" w:cs="Times New Roman"/>
+        </w:rPr>
+        <w:t xml:space="preserve">procedure was </w:t>
+      </w:r>
+      <w:r>
+        <w:rPr>
+          <w:rFonts w:ascii="Times New Roman" w:hAnsi="Times New Roman" w:cs="Times New Roman"/>
+        </w:rPr>
+        <w:t xml:space="preserve">not sufficient </w:t>
+      </w:r>
+      <w:r>
+        <w:rPr>
+          <w:rFonts w:ascii="Times New Roman" w:hAnsi="Times New Roman" w:cs="Times New Roman"/>
+        </w:rPr>
+        <w:t xml:space="preserve">in some regard, a reader can </w:t>
+      </w:r>
+      <w:r>
+        <w:rPr>
+          <w:rFonts w:ascii="Times New Roman" w:hAnsi="Times New Roman" w:cs="Times New Roman"/>
+        </w:rPr>
+        <w:t xml:space="preserve">therefore easily </w:t>
+      </w:r>
+      <w:r>
+        <w:rPr>
+          <w:rFonts w:ascii="Times New Roman" w:hAnsi="Times New Roman" w:cs="Times New Roman"/>
+        </w:rPr>
+        <w:t xml:space="preserve">inspect or run this code to know what was actually done with great certainty. This demonstrates the </w:t>
+      </w:r>
+      <w:r>
+        <w:rPr>
+          <w:rFonts w:ascii="Times New Roman" w:hAnsi="Times New Roman" w:cs="Times New Roman"/>
+          <w:i/>
+        </w:rPr>
+        <w:t>methodological reproducibility</w:t>
+      </w:r>
+      <w:r>
+        <w:rPr>
+          <w:rFonts w:ascii="Times New Roman" w:hAnsi="Times New Roman" w:cs="Times New Roman"/>
+        </w:rPr>
+        <w:t xml:space="preserve"> of the work and the </w:t>
+      </w:r>
+      <w:r>
+        <w:rPr>
+          <w:rFonts w:ascii="Times New Roman" w:hAnsi="Times New Roman" w:cs="Times New Roman"/>
+          <w:i/>
+        </w:rPr>
+        <w:t>potential for</w:t>
+      </w:r>
+      <w:r>
+        <w:rPr>
+          <w:rFonts w:ascii="Times New Roman" w:hAnsi="Times New Roman" w:cs="Times New Roman"/>
+          <w:i/>
+        </w:rPr>
+        <w:t xml:space="preserve"> trivial</w:t>
+      </w:r>
+      <w:r>
+        <w:rPr>
+          <w:rFonts w:ascii="Times New Roman" w:hAnsi="Times New Roman" w:cs="Times New Roman"/>
+          <w:i/>
+        </w:rPr>
+        <w:t xml:space="preserve"> direct replication</w:t>
+      </w:r>
+      <w:r>
+        <w:rPr>
+          <w:rFonts w:ascii="Times New Roman" w:hAnsi="Times New Roman" w:cs="Times New Roman"/>
+        </w:rPr>
+        <w:t xml:space="preserve"> by others. </w:t>
+      </w:r>
+    </w:p>
+    <w:p>
+      <w:pPr>
+        <w:spacing w:line="480" w:lineRule="auto"/>
+        <w:ind w:firstLine="720"/>
+        <w:rPr>
+          <w:rFonts w:ascii="Times New Roman" w:hAnsi="Times New Roman" w:cs="Times New Roman"/>
+        </w:rPr>
+      </w:pPr>
+      <w:r>
+        <w:rPr>
+          <w:rFonts w:ascii="Times New Roman" w:hAnsi="Times New Roman" w:cs="Times New Roman"/>
+        </w:rPr>
+        <w:t xml:space="preserve">For all studies, code for data processing and analyses is also available, along with </w:t>
+      </w:r>
+      <w:r>
+        <w:rPr>
+          <w:rFonts w:ascii="Times New Roman" w:hAnsi="Times New Roman" w:cs="Times New Roman"/>
+        </w:rPr>
+        <w:t>.</w:t>
+      </w:r>
+      <w:r>
+        <w:rPr>
+          <w:rFonts w:ascii="Times New Roman" w:hAnsi="Times New Roman" w:cs="Times New Roman"/>
+        </w:rPr>
+        <w:t xml:space="preserve">html reports of the canonical analyses that we report in our paper. This demonstrates the </w:t>
+      </w:r>
+      <w:r>
+        <w:rPr>
+          <w:rFonts w:ascii="Times New Roman" w:hAnsi="Times New Roman" w:cs="Times New Roman"/>
+          <w:i/>
+        </w:rPr>
+        <w:t>computational reproducibility</w:t>
+      </w:r>
+      <w:r>
+        <w:rPr>
+          <w:rFonts w:ascii="Times New Roman" w:hAnsi="Times New Roman" w:cs="Times New Roman"/>
+        </w:rPr>
+        <w:t xml:space="preserve"> of the work.</w:t>
+      </w:r>
+    </w:p>
+    <w:p>
+      <w:pPr>
+        <w:spacing w:line="480" w:lineRule="auto"/>
+        <w:rPr>
+          <w:rFonts w:ascii="Times New Roman" w:hAnsi="Times New Roman" w:cs="Times New Roman"/>
+        </w:rPr>
+      </w:pPr>
+      <w:r>
+        <w:rPr>
+          <w:rFonts w:ascii="Times New Roman" w:hAnsi="Times New Roman" w:cs="Times New Roman"/>
+          <w:b/>
+        </w:rPr>
+        <w:t>Open data</w:t>
+      </w:r>
+    </w:p>
+    <w:p>
+      <w:pPr>
+        <w:spacing w:line="480" w:lineRule="auto"/>
+        <w:ind w:firstLine="720"/>
+        <w:rPr>
+          <w:rFonts w:ascii="Times New Roman" w:hAnsi="Times New Roman" w:cs="Times New Roman"/>
+        </w:rPr>
+      </w:pPr>
+      <w:r>
+        <w:rPr>
+          <w:rFonts w:ascii="Times New Roman" w:hAnsi="Times New Roman" w:cs="Times New Roman"/>
+        </w:rPr>
+        <w:t xml:space="preserve">We have made not only the processed data openly available, but also the raw data. This has many benefits, including allowing others to check the </w:t>
+      </w:r>
+      <w:r>
+        <w:rPr>
+          <w:rFonts w:ascii="Times New Roman" w:hAnsi="Times New Roman" w:cs="Times New Roman"/>
+          <w:i/>
+        </w:rPr>
+        <w:t xml:space="preserve">computational </w:t>
+      </w:r>
+      <w:r>
+        <w:rPr>
+          <w:rFonts w:ascii="Times New Roman" w:hAnsi="Times New Roman" w:cs="Times New Roman"/>
+          <w:i/>
+        </w:rPr>
+        <w:t>reproducibility</w:t>
+      </w:r>
+      <w:r>
+        <w:rPr>
+          <w:rFonts w:ascii="Times New Roman" w:hAnsi="Times New Roman" w:cs="Times New Roman"/>
+        </w:rPr>
+        <w:t xml:space="preserve"> of our results (as noted above), but also their </w:t>
+      </w:r>
+      <w:r>
+        <w:rPr>
+          <w:rFonts w:ascii="Times New Roman" w:hAnsi="Times New Roman" w:cs="Times New Roman"/>
+          <w:i/>
+        </w:rPr>
+        <w:t>robustness to alternative analytic approaches</w:t>
+      </w:r>
+      <w:r>
+        <w:rPr>
+          <w:rFonts w:ascii="Times New Roman" w:hAnsi="Times New Roman" w:cs="Times New Roman"/>
+        </w:rPr>
+        <w:t xml:space="preserve">. </w:t>
+      </w:r>
+      <w:r>
+        <w:rPr>
+          <w:rFonts w:ascii="Times New Roman" w:hAnsi="Times New Roman" w:cs="Times New Roman"/>
+        </w:rPr>
         <w:lastRenderedPageBreak/>
-        <w:t xml:space="preserve">We employed both </w:t>
-      </w:r>
-      <w:r>
-        <w:rPr>
-          <w:rFonts w:ascii="Times New Roman" w:hAnsi="Times New Roman" w:cs="Times New Roman"/>
-        </w:rPr>
-        <w:t>multilevel models and meta</w:t>
+        <w:t xml:space="preserve">Moreover, this </w:t>
+      </w:r>
+      <w:r>
+        <w:rPr>
+          <w:rFonts w:ascii="Times New Roman" w:hAnsi="Times New Roman" w:cs="Times New Roman"/>
+          <w:i/>
+        </w:rPr>
+        <w:t>enables data reuse</w:t>
+      </w:r>
+      <w:r>
+        <w:rPr>
+          <w:rFonts w:ascii="Times New Roman" w:hAnsi="Times New Roman" w:cs="Times New Roman"/>
+        </w:rPr>
+        <w:t xml:space="preserve"> by others for novel purposes we have not foreseen, potentially </w:t>
+      </w:r>
+      <w:r>
+        <w:rPr>
+          <w:rFonts w:ascii="Times New Roman" w:hAnsi="Times New Roman" w:cs="Times New Roman"/>
+        </w:rPr>
+        <w:t>conserving</w:t>
+      </w:r>
+      <w:r>
+        <w:rPr>
+          <w:rFonts w:ascii="Times New Roman" w:hAnsi="Times New Roman" w:cs="Times New Roman"/>
+        </w:rPr>
+        <w:t xml:space="preserve"> scarce research resources or allowing others to conduct meta</w:t>
       </w:r>
       <w:r>
         <w:rPr>
@@ -677,475 +1389,6 @@
         <w:rPr>
           <w:rFonts w:ascii="Times New Roman" w:hAnsi="Times New Roman" w:cs="Times New Roman"/>
         </w:rPr>
-        <w:t xml:space="preserve">analyses to maximise power. </w:t>
-      </w:r>
-    </w:p>
-    <w:p>
-      <w:pPr>
-        <w:spacing w:line="480" w:lineRule="auto"/>
-        <w:rPr>
-          <w:rFonts w:ascii="Times New Roman" w:hAnsi="Times New Roman" w:cs="Times New Roman"/>
-        </w:rPr>
-      </w:pPr>
-      <w:r>
-        <w:rPr>
-          <w:rFonts w:ascii="Times New Roman" w:hAnsi="Times New Roman" w:cs="Times New Roman"/>
-          <w:b/>
-        </w:rPr>
-        <w:t>Open materials</w:t>
-      </w:r>
-    </w:p>
-    <w:p>
-      <w:pPr>
-        <w:spacing w:line="480" w:lineRule="auto"/>
-        <w:ind w:firstLine="720"/>
-        <w:rPr>
-          <w:rFonts w:ascii="Times New Roman" w:hAnsi="Times New Roman" w:cs="Times New Roman"/>
-        </w:rPr>
-      </w:pPr>
-      <w:r>
-        <w:rPr>
-          <w:rFonts w:ascii="Times New Roman" w:hAnsi="Times New Roman" w:cs="Times New Roman"/>
-        </w:rPr>
-        <w:t>Code for the measures was preregistered along with eac</w:t>
-      </w:r>
-      <w:r>
-        <w:rPr>
-          <w:rFonts w:ascii="Times New Roman" w:hAnsi="Times New Roman" w:cs="Times New Roman"/>
-        </w:rPr>
-        <w:t xml:space="preserve">h study and is openly </w:t>
-      </w:r>
-      <w:r>
-        <w:rPr>
-          <w:rFonts w:ascii="Times New Roman" w:hAnsi="Times New Roman" w:cs="Times New Roman"/>
-        </w:rPr>
-        <w:t>available:</w:t>
-      </w:r>
-    </w:p>
-    <w:p>
-      <w:pPr>
-        <w:spacing w:line="480" w:lineRule="auto"/>
-        <w:rPr>
-          <w:rFonts w:ascii="Times New Roman" w:hAnsi="Times New Roman" w:cs="Times New Roman"/>
-          <w:lang w:val="en-IE"/>
-        </w:rPr>
-      </w:pPr>
-      <w:r>
-        <w:rPr>
-          <w:rFonts w:ascii="Times New Roman" w:hAnsi="Times New Roman" w:cs="Times New Roman"/>
-        </w:rPr>
-        <w:t xml:space="preserve">Experiment 1: </w:t>
-      </w:r>
-      <w:hyperlink r:id="rId13" w:history="1">
-        <w:r>
-          <w:rPr>
-            <w:rStyle w:val="Hyperlink"/>
-            <w:rFonts w:ascii="Times New Roman" w:hAnsi="Times New Roman" w:cs="Times New Roman"/>
-          </w:rPr>
-          <w:t>https://osf.io/nbr3c/</w:t>
-        </w:r>
-      </w:hyperlink>
-    </w:p>
-    <w:p>
-      <w:pPr>
-        <w:spacing w:line="480" w:lineRule="auto"/>
-        <w:rPr>
-          <w:rFonts w:ascii="Times New Roman" w:hAnsi="Times New Roman" w:cs="Times New Roman"/>
-          <w:lang w:val="en-IE"/>
-        </w:rPr>
-      </w:pPr>
-      <w:r>
-        <w:rPr>
-          <w:rFonts w:ascii="Times New Roman" w:hAnsi="Times New Roman" w:cs="Times New Roman"/>
-        </w:rPr>
-        <w:t>Experiment 2:</w:t>
-      </w:r>
-      <w:r>
-        <w:rPr>
-          <w:rFonts w:ascii="Times New Roman" w:hAnsi="Times New Roman" w:cs="Times New Roman"/>
-        </w:rPr>
-        <w:t xml:space="preserve"> </w:t>
-      </w:r>
-      <w:hyperlink r:id="rId14" w:history="1">
-        <w:r>
-          <w:rPr>
-            <w:rStyle w:val="Hyperlink"/>
-            <w:rFonts w:ascii="Times New Roman" w:hAnsi="Times New Roman" w:cs="Times New Roman"/>
-          </w:rPr>
-          <w:t>https://osf.io/ew4pa/</w:t>
-        </w:r>
-      </w:hyperlink>
-    </w:p>
-    <w:p>
-      <w:pPr>
-        <w:spacing w:line="480" w:lineRule="auto"/>
-        <w:rPr>
-          <w:rFonts w:ascii="Times New Roman" w:hAnsi="Times New Roman" w:cs="Times New Roman"/>
-          <w:lang w:val="en-IE"/>
-        </w:rPr>
-      </w:pPr>
-      <w:r>
-        <w:rPr>
-          <w:rFonts w:ascii="Times New Roman" w:hAnsi="Times New Roman" w:cs="Times New Roman"/>
-        </w:rPr>
-        <w:t>Experiment 3:</w:t>
-      </w:r>
-      <w:r>
-        <w:rPr>
-          <w:rFonts w:ascii="Times New Roman" w:hAnsi="Times New Roman" w:cs="Times New Roman"/>
-        </w:rPr>
-        <w:t xml:space="preserve"> </w:t>
-      </w:r>
-      <w:hyperlink r:id="rId15" w:history="1">
-        <w:r>
-          <w:rPr>
-            <w:rStyle w:val="Hyperlink"/>
-            <w:rFonts w:ascii="Times New Roman" w:hAnsi="Times New Roman" w:cs="Times New Roman"/>
-          </w:rPr>
-          <w:t>https://osf.io/tpzwj/</w:t>
-        </w:r>
-      </w:hyperlink>
-    </w:p>
-    <w:p>
-      <w:pPr>
-        <w:spacing w:line="480" w:lineRule="auto"/>
-        <w:rPr>
-          <w:rFonts w:ascii="Times New Roman" w:hAnsi="Times New Roman" w:cs="Times New Roman"/>
-          <w:lang w:val="en-IE"/>
-        </w:rPr>
-      </w:pPr>
-      <w:r>
-        <w:rPr>
-          <w:rFonts w:ascii="Times New Roman" w:hAnsi="Times New Roman" w:cs="Times New Roman"/>
-        </w:rPr>
-        <w:t xml:space="preserve">Experiment 4: </w:t>
-      </w:r>
-      <w:hyperlink r:id="rId16" w:history="1">
-        <w:r>
-          <w:rPr>
-            <w:rStyle w:val="Hyperlink"/>
-            <w:rFonts w:ascii="Times New Roman" w:hAnsi="Times New Roman" w:cs="Times New Roman"/>
-          </w:rPr>
-          <w:t>https://osf.io/wyun9/</w:t>
-        </w:r>
-      </w:hyperlink>
-      <w:r>
-        <w:rPr>
-          <w:rFonts w:ascii="Times New Roman" w:hAnsi="Times New Roman" w:cs="Times New Roman"/>
-        </w:rPr>
-        <w:t xml:space="preserve"> </w:t>
-      </w:r>
-    </w:p>
-    <w:p>
-      <w:pPr>
-        <w:spacing w:line="480" w:lineRule="auto"/>
-        <w:rPr>
-          <w:rFonts w:ascii="Times New Roman" w:hAnsi="Times New Roman" w:cs="Times New Roman"/>
-          <w:lang w:val="en-IE"/>
-        </w:rPr>
-      </w:pPr>
-      <w:r>
-        <w:rPr>
-          <w:rFonts w:ascii="Times New Roman" w:hAnsi="Times New Roman" w:cs="Times New Roman"/>
-        </w:rPr>
-        <w:t>Experiment 5:</w:t>
-      </w:r>
-      <w:r>
-        <w:rPr>
-          <w:rFonts w:ascii="Times New Roman" w:hAnsi="Times New Roman" w:cs="Times New Roman"/>
-        </w:rPr>
-        <w:t xml:space="preserve"> </w:t>
-      </w:r>
-      <w:hyperlink r:id="rId17" w:history="1">
-        <w:r>
-          <w:rPr>
-            <w:rStyle w:val="Hyperlink"/>
-            <w:rFonts w:ascii="Times New Roman" w:hAnsi="Times New Roman" w:cs="Times New Roman"/>
-          </w:rPr>
-          <w:t>https://osf.io/g3fbv/</w:t>
-        </w:r>
-      </w:hyperlink>
-    </w:p>
-    <w:p>
-      <w:pPr>
-        <w:spacing w:line="480" w:lineRule="auto"/>
-        <w:ind w:firstLine="720"/>
-        <w:rPr>
-          <w:rFonts w:ascii="Times New Roman" w:hAnsi="Times New Roman" w:cs="Times New Roman"/>
-        </w:rPr>
-      </w:pPr>
-      <w:r>
-        <w:rPr>
-          <w:rFonts w:ascii="Times New Roman" w:hAnsi="Times New Roman" w:cs="Times New Roman"/>
-        </w:rPr>
-        <w:t xml:space="preserve">Should it be the case that </w:t>
-      </w:r>
-      <w:r>
-        <w:rPr>
-          <w:rFonts w:ascii="Times New Roman" w:hAnsi="Times New Roman" w:cs="Times New Roman"/>
-        </w:rPr>
-        <w:t xml:space="preserve">any aspect of </w:t>
-      </w:r>
-      <w:r>
-        <w:rPr>
-          <w:rFonts w:ascii="Times New Roman" w:hAnsi="Times New Roman" w:cs="Times New Roman"/>
-        </w:rPr>
-        <w:t xml:space="preserve">our written description </w:t>
-      </w:r>
-      <w:r>
-        <w:rPr>
-          <w:rFonts w:ascii="Times New Roman" w:hAnsi="Times New Roman" w:cs="Times New Roman"/>
-        </w:rPr>
-        <w:t xml:space="preserve">of a </w:t>
-      </w:r>
-      <w:r>
-        <w:rPr>
-          <w:rFonts w:ascii="Times New Roman" w:hAnsi="Times New Roman" w:cs="Times New Roman"/>
-        </w:rPr>
-        <w:t xml:space="preserve">procedure was </w:t>
-      </w:r>
-      <w:r>
-        <w:rPr>
-          <w:rFonts w:ascii="Times New Roman" w:hAnsi="Times New Roman" w:cs="Times New Roman"/>
-        </w:rPr>
-        <w:t xml:space="preserve">not sufficient </w:t>
-      </w:r>
-      <w:r>
-        <w:rPr>
-          <w:rFonts w:ascii="Times New Roman" w:hAnsi="Times New Roman" w:cs="Times New Roman"/>
-        </w:rPr>
-        <w:t xml:space="preserve">in some regard, a reader can </w:t>
-      </w:r>
-      <w:r>
-        <w:rPr>
-          <w:rFonts w:ascii="Times New Roman" w:hAnsi="Times New Roman" w:cs="Times New Roman"/>
-        </w:rPr>
-        <w:t xml:space="preserve">therefore easily </w:t>
-      </w:r>
-      <w:r>
-        <w:rPr>
-          <w:rFonts w:ascii="Times New Roman" w:hAnsi="Times New Roman" w:cs="Times New Roman"/>
-        </w:rPr>
-        <w:t xml:space="preserve">inspect or run this code to know what was actually done with great certainty. This demonstrates the </w:t>
-      </w:r>
-      <w:r>
-        <w:rPr>
-          <w:rFonts w:ascii="Times New Roman" w:hAnsi="Times New Roman" w:cs="Times New Roman"/>
-          <w:i/>
-        </w:rPr>
-        <w:t>methodological reproducibility</w:t>
-      </w:r>
-      <w:r>
-        <w:rPr>
-          <w:rFonts w:ascii="Times New Roman" w:hAnsi="Times New Roman" w:cs="Times New Roman"/>
-        </w:rPr>
-        <w:t xml:space="preserve"> of the work and the </w:t>
-      </w:r>
-      <w:r>
-        <w:rPr>
-          <w:rFonts w:ascii="Times New Roman" w:hAnsi="Times New Roman" w:cs="Times New Roman"/>
-          <w:i/>
-        </w:rPr>
-        <w:t>potential for</w:t>
-      </w:r>
-      <w:r>
-        <w:rPr>
-          <w:rFonts w:ascii="Times New Roman" w:hAnsi="Times New Roman" w:cs="Times New Roman"/>
-          <w:i/>
-        </w:rPr>
-        <w:t xml:space="preserve"> trivial</w:t>
-      </w:r>
-      <w:r>
-        <w:rPr>
-          <w:rFonts w:ascii="Times New Roman" w:hAnsi="Times New Roman" w:cs="Times New Roman"/>
-          <w:i/>
-        </w:rPr>
-        <w:t xml:space="preserve"> direct replication</w:t>
-      </w:r>
-      <w:r>
-        <w:rPr>
-          <w:rFonts w:ascii="Times New Roman" w:hAnsi="Times New Roman" w:cs="Times New Roman"/>
-        </w:rPr>
-        <w:t xml:space="preserve"> by others. </w:t>
-      </w:r>
-    </w:p>
-    <w:p>
-      <w:pPr>
-        <w:spacing w:line="480" w:lineRule="auto"/>
-        <w:ind w:firstLine="720"/>
-        <w:rPr>
-          <w:rFonts w:ascii="Times New Roman" w:hAnsi="Times New Roman" w:cs="Times New Roman"/>
-        </w:rPr>
-      </w:pPr>
-      <w:r>
-        <w:rPr>
-          <w:rFonts w:ascii="Times New Roman" w:hAnsi="Times New Roman" w:cs="Times New Roman"/>
-        </w:rPr>
-        <w:t xml:space="preserve">Indeed, we also conducted a </w:t>
-      </w:r>
-      <w:r>
-        <w:rPr>
-          <w:rFonts w:ascii="Times New Roman" w:hAnsi="Times New Roman" w:cs="Times New Roman"/>
-          <w:i/>
-        </w:rPr>
-        <w:t>close conceptual replication of one of our own studies</w:t>
-      </w:r>
-      <w:r>
-        <w:rPr>
-          <w:rFonts w:ascii="Times New Roman" w:hAnsi="Times New Roman" w:cs="Times New Roman"/>
-        </w:rPr>
-        <w:t>, with small modifications t</w:t>
-      </w:r>
-      <w:r>
-        <w:rPr>
-          <w:rFonts w:ascii="Times New Roman" w:hAnsi="Times New Roman" w:cs="Times New Roman"/>
-        </w:rPr>
-        <w:t>o instructions and stimuli (i.e.</w:t>
-      </w:r>
-      <w:r>
-        <w:rPr>
-          <w:rFonts w:ascii="Times New Roman" w:hAnsi="Times New Roman" w:cs="Times New Roman"/>
-        </w:rPr>
-        <w:t>, Experiment 2 vs. 5).</w:t>
-      </w:r>
-    </w:p>
-    <w:p>
-      <w:pPr>
-        <w:spacing w:line="480" w:lineRule="auto"/>
-        <w:ind w:firstLine="720"/>
-        <w:rPr>
-          <w:rFonts w:ascii="Times New Roman" w:hAnsi="Times New Roman" w:cs="Times New Roman"/>
-        </w:rPr>
-      </w:pPr>
-      <w:r>
-        <w:rPr>
-          <w:rFonts w:ascii="Times New Roman" w:hAnsi="Times New Roman" w:cs="Times New Roman"/>
-        </w:rPr>
-        <w:t xml:space="preserve">For all studies, code for data processing and analyses is also available, along with </w:t>
-      </w:r>
-      <w:r>
-        <w:rPr>
-          <w:rFonts w:ascii="Times New Roman" w:hAnsi="Times New Roman" w:cs="Times New Roman"/>
-        </w:rPr>
-        <w:t>.</w:t>
-      </w:r>
-      <w:r>
-        <w:rPr>
-          <w:rFonts w:ascii="Times New Roman" w:hAnsi="Times New Roman" w:cs="Times New Roman"/>
-        </w:rPr>
-        <w:t xml:space="preserve">html reports of the canonical analyses that we report in our paper. This demonstrates the </w:t>
-      </w:r>
-      <w:r>
-        <w:rPr>
-          <w:rFonts w:ascii="Times New Roman" w:hAnsi="Times New Roman" w:cs="Times New Roman"/>
-          <w:i/>
-        </w:rPr>
-        <w:t>computational reproducibility</w:t>
-      </w:r>
-      <w:r>
-        <w:rPr>
-          <w:rFonts w:ascii="Times New Roman" w:hAnsi="Times New Roman" w:cs="Times New Roman"/>
-        </w:rPr>
-        <w:t xml:space="preserve"> of the work.</w:t>
-      </w:r>
-    </w:p>
-    <w:p>
-      <w:pPr>
-        <w:spacing w:line="480" w:lineRule="auto"/>
-        <w:rPr>
-          <w:rFonts w:ascii="Times New Roman" w:hAnsi="Times New Roman" w:cs="Times New Roman"/>
-        </w:rPr>
-      </w:pPr>
-      <w:r>
-        <w:rPr>
-          <w:rFonts w:ascii="Times New Roman" w:hAnsi="Times New Roman" w:cs="Times New Roman"/>
-          <w:b/>
-        </w:rPr>
-        <w:t>Open data</w:t>
-      </w:r>
-    </w:p>
-    <w:p>
-      <w:pPr>
-        <w:spacing w:line="480" w:lineRule="auto"/>
-        <w:ind w:firstLine="720"/>
-        <w:rPr>
-          <w:rFonts w:ascii="Times New Roman" w:hAnsi="Times New Roman" w:cs="Times New Roman"/>
-        </w:rPr>
-      </w:pPr>
-      <w:r>
-        <w:rPr>
-          <w:rFonts w:ascii="Times New Roman" w:hAnsi="Times New Roman" w:cs="Times New Roman"/>
-        </w:rPr>
-        <w:t xml:space="preserve">We have made not only the processed data openly available, but also the raw data. This has many benefits, including allowing others to check the </w:t>
-      </w:r>
-      <w:r>
-        <w:rPr>
-          <w:rFonts w:ascii="Times New Roman" w:hAnsi="Times New Roman" w:cs="Times New Roman"/>
-          <w:i/>
-        </w:rPr>
-        <w:t xml:space="preserve">computational </w:t>
-      </w:r>
-      <w:r>
-        <w:rPr>
-          <w:rFonts w:ascii="Times New Roman" w:hAnsi="Times New Roman" w:cs="Times New Roman"/>
-          <w:i/>
-        </w:rPr>
-        <w:t>reproducibility</w:t>
-      </w:r>
-      <w:r>
-        <w:rPr>
-          <w:rFonts w:ascii="Times New Roman" w:hAnsi="Times New Roman" w:cs="Times New Roman"/>
-        </w:rPr>
-        <w:t xml:space="preserve"> of our results (as noted above), but also their </w:t>
-      </w:r>
-      <w:r>
-        <w:rPr>
-          <w:rFonts w:ascii="Times New Roman" w:hAnsi="Times New Roman" w:cs="Times New Roman"/>
-          <w:i/>
-        </w:rPr>
-        <w:t>robustness to alternative analytic approaches</w:t>
-      </w:r>
-      <w:r>
-        <w:rPr>
-          <w:rFonts w:ascii="Times New Roman" w:hAnsi="Times New Roman" w:cs="Times New Roman"/>
-        </w:rPr>
-        <w:t xml:space="preserve">. Moreover, this </w:t>
-      </w:r>
-      <w:r>
-        <w:rPr>
-          <w:rFonts w:ascii="Times New Roman" w:hAnsi="Times New Roman" w:cs="Times New Roman"/>
-          <w:i/>
-        </w:rPr>
-        <w:t>enables data reuse</w:t>
-      </w:r>
-      <w:r>
-        <w:rPr>
-          <w:rFonts w:ascii="Times New Roman" w:hAnsi="Times New Roman" w:cs="Times New Roman"/>
-        </w:rPr>
-        <w:t xml:space="preserve"> by others for novel purposes we have not foreseen, potentially </w:t>
-      </w:r>
-      <w:r>
-        <w:rPr>
-          <w:rFonts w:ascii="Times New Roman" w:hAnsi="Times New Roman" w:cs="Times New Roman"/>
-        </w:rPr>
-        <w:t>conserving</w:t>
-      </w:r>
-      <w:r>
-        <w:rPr>
-          <w:rFonts w:ascii="Times New Roman" w:hAnsi="Times New Roman" w:cs="Times New Roman"/>
-        </w:rPr>
-        <w:t xml:space="preserve"> scarce research resources or allowing others to conduct meta</w:t>
-      </w:r>
-      <w:r>
-        <w:rPr>
-          <w:rFonts w:ascii="Times New Roman" w:hAnsi="Times New Roman" w:cs="Times New Roman"/>
-        </w:rPr>
-        <w:t>-</w:t>
-      </w:r>
-      <w:r>
-        <w:rPr>
-          <w:rFonts w:ascii="Times New Roman" w:hAnsi="Times New Roman" w:cs="Times New Roman"/>
-        </w:rPr>
         <w:t>analyse using raw data.</w:t>
       </w:r>
     </w:p>
@@ -1160,7 +1403,6 @@
         <w:rPr>
           <w:rFonts w:ascii="Times New Roman" w:hAnsi="Times New Roman" w:cs="Times New Roman"/>
         </w:rPr>
-        <w:lastRenderedPageBreak/>
         <w:br w:type="page"/>
       </w:r>
     </w:p>
@@ -1289,7 +1531,15 @@
         <w:rPr>
           <w:rFonts w:ascii="Times New Roman" w:hAnsi="Times New Roman" w:cs="Times New Roman"/>
         </w:rPr>
-        <w:t xml:space="preserve">While our efforts can doubtless be improved and we seek to do so in future projects, the above strategies therefore seek to </w:t>
+        <w:t xml:space="preserve">While our efforts can doubtless be improved and we seek to </w:t>
+      </w:r>
+      <w:bookmarkStart w:id="0" w:name="_GoBack"/>
+      <w:bookmarkEnd w:id="0"/>
+      <w:r>
+        <w:rPr>
+          <w:rFonts w:ascii="Times New Roman" w:hAnsi="Times New Roman" w:cs="Times New Roman"/>
+        </w:rPr>
+        <w:t xml:space="preserve">do so in future projects, the above strategies therefore seek to </w:t>
       </w:r>
       <w:r>
         <w:rPr>
@@ -1365,14 +1615,14 @@
 </file>
 
 <file path=word/numbering.xml><?xml version="1.0" encoding="utf-8"?>
-<w:numbering xmlns:wpc="http://schemas.microsoft.com/office/word/2010/wordprocessingCanvas" xmlns:mo="http://schemas.microsoft.com/office/mac/office/2008/main" xmlns:mc="http://schemas.openxmlformats.org/markup-compatibility/2006" xmlns:mv="urn:schemas-microsoft-com:mac:vml" xmlns:o="urn:schemas-microsoft-com:office:office" xmlns:r="http://schemas.openxmlformats.org/officeDocument/2006/relationships" xmlns:m="http://schemas.openxmlformats.org/officeDocument/2006/math" xmlns:v="urn:schemas-microsoft-com:vml" xmlns:wp14="http://schemas.microsoft.com/office/word/2010/wordprocessingDrawing" xmlns:wp="http://schemas.openxmlformats.org/drawingml/2006/wordprocessingDrawing" xmlns:w10="urn:schemas-microsoft-com:office:word" xmlns:w="http://schemas.openxmlformats.org/wordprocessingml/2006/main" xmlns:w14="http://schemas.microsoft.com/office/word/2010/wordml" xmlns:wpg="http://schemas.microsoft.com/office/word/2010/wordprocessingGroup" xmlns:wpi="http://schemas.microsoft.com/office/word/2010/wordprocessingInk" xmlns:wne="http://schemas.microsoft.com/office/word/2006/wordml" xmlns:wps="http://schemas.microsoft.com/office/word/2010/wordprocessingShape" mc:Ignorable="w14 wp14">
-  <w:abstractNum w:abstractNumId="0">
+<w:numbering xmlns:wpc="http://schemas.microsoft.com/office/word/2010/wordprocessingCanvas" xmlns:cx="http://schemas.microsoft.com/office/drawing/2014/chartex" xmlns:cx1="http://schemas.microsoft.com/office/drawing/2015/9/8/chartex" xmlns:mc="http://schemas.openxmlformats.org/markup-compatibility/2006" xmlns:o="urn:schemas-microsoft-com:office:office" xmlns:r="http://schemas.openxmlformats.org/officeDocument/2006/relationships" xmlns:m="http://schemas.openxmlformats.org/officeDocument/2006/math" xmlns:v="urn:schemas-microsoft-com:vml" xmlns:wp14="http://schemas.microsoft.com/office/word/2010/wordprocessingDrawing" xmlns:wp="http://schemas.openxmlformats.org/drawingml/2006/wordprocessingDrawing" xmlns:w10="urn:schemas-microsoft-com:office:word" xmlns:w="http://schemas.openxmlformats.org/wordprocessingml/2006/main" xmlns:w14="http://schemas.microsoft.com/office/word/2010/wordml" xmlns:w15="http://schemas.microsoft.com/office/word/2012/wordml" xmlns:w16se="http://schemas.microsoft.com/office/word/2015/wordml/symex" xmlns:wpg="http://schemas.microsoft.com/office/word/2010/wordprocessingGroup" xmlns:wpi="http://schemas.microsoft.com/office/word/2010/wordprocessingInk" xmlns:wne="http://schemas.microsoft.com/office/word/2006/wordml" xmlns:wps="http://schemas.microsoft.com/office/word/2010/wordprocessingShape" mc:Ignorable="w14 w15 w16se wp14">
+  <w:abstractNum w:abstractNumId="0" w15:restartNumberingAfterBreak="0">
     <w:nsid w:val="014030B9"/>
     <w:multiLevelType w:val="hybridMultilevel"/>
     <w:tmpl w:val="2D30D234"/>
     <w:numStyleLink w:val="ImportedStyle2"/>
   </w:abstractNum>
-  <w:abstractNum w:abstractNumId="1">
+  <w:abstractNum w:abstractNumId="1" w15:restartNumberingAfterBreak="0">
     <w:nsid w:val="0B375BBE"/>
     <w:multiLevelType w:val="hybridMultilevel"/>
     <w:tmpl w:val="CA9A3158"/>
@@ -1461,13 +1711,13 @@
       </w:pPr>
     </w:lvl>
   </w:abstractNum>
-  <w:abstractNum w:abstractNumId="2">
+  <w:abstractNum w:abstractNumId="2" w15:restartNumberingAfterBreak="0">
     <w:nsid w:val="182202EC"/>
     <w:multiLevelType w:val="hybridMultilevel"/>
     <w:tmpl w:val="2FAC4828"/>
     <w:numStyleLink w:val="ImportedStyle1"/>
   </w:abstractNum>
-  <w:abstractNum w:abstractNumId="3">
+  <w:abstractNum w:abstractNumId="3" w15:restartNumberingAfterBreak="0">
     <w:nsid w:val="6A6733C6"/>
     <w:multiLevelType w:val="hybridMultilevel"/>
     <w:tmpl w:val="056A2C7A"/>
@@ -1556,7 +1806,7 @@
       </w:pPr>
     </w:lvl>
   </w:abstractNum>
-  <w:abstractNum w:abstractNumId="4">
+  <w:abstractNum w:abstractNumId="4" w15:restartNumberingAfterBreak="0">
     <w:nsid w:val="6C9F517E"/>
     <w:multiLevelType w:val="hybridMultilevel"/>
     <w:tmpl w:val="2FAC4828"/>
@@ -1841,7 +2091,7 @@
       </w:rPr>
     </w:lvl>
   </w:abstractNum>
-  <w:abstractNum w:abstractNumId="5">
+  <w:abstractNum w:abstractNumId="5" w15:restartNumberingAfterBreak="0">
     <w:nsid w:val="784D6E56"/>
     <w:multiLevelType w:val="hybridMultilevel"/>
     <w:tmpl w:val="2D30D234"/>
@@ -2148,7 +2398,7 @@
 </file>
 
 <file path=word/styles.xml><?xml version="1.0" encoding="utf-8"?>
-<w:styles xmlns:mc="http://schemas.openxmlformats.org/markup-compatibility/2006" xmlns:r="http://schemas.openxmlformats.org/officeDocument/2006/relationships" xmlns:w="http://schemas.openxmlformats.org/wordprocessingml/2006/main" xmlns:w14="http://schemas.microsoft.com/office/word/2010/wordml" mc:Ignorable="w14">
+<w:styles xmlns:mc="http://schemas.openxmlformats.org/markup-compatibility/2006" xmlns:r="http://schemas.openxmlformats.org/officeDocument/2006/relationships" xmlns:w="http://schemas.openxmlformats.org/wordprocessingml/2006/main" xmlns:w14="http://schemas.microsoft.com/office/word/2010/wordml" xmlns:w15="http://schemas.microsoft.com/office/word/2012/wordml" xmlns:w16se="http://schemas.microsoft.com/office/word/2015/wordml/symex" mc:Ignorable="w14 w15 w16se">
   <w:docDefaults>
     <w:rPrDefault>
       <w:rPr>
@@ -2160,558 +2410,369 @@
     </w:rPrDefault>
     <w:pPrDefault/>
   </w:docDefaults>
-  <w:latentStyles w:defLockedState="0" w:defUIPriority="99" w:defSemiHidden="1" w:defUnhideWhenUsed="1" w:defQFormat="0" w:count="276">
-    <w:lsdException w:name="Normal" w:semiHidden="0" w:uiPriority="0" w:unhideWhenUsed="0" w:qFormat="1"/>
-    <w:lsdException w:name="heading 1" w:semiHidden="0" w:uiPriority="9" w:unhideWhenUsed="0" w:qFormat="1"/>
-    <w:lsdException w:name="heading 2" w:uiPriority="9" w:qFormat="1"/>
-    <w:lsdException w:name="heading 3" w:uiPriority="9" w:qFormat="1"/>
-    <w:lsdException w:name="heading 4" w:uiPriority="9" w:qFormat="1"/>
-    <w:lsdException w:name="heading 5" w:uiPriority="9" w:qFormat="1"/>
-    <w:lsdException w:name="heading 6" w:uiPriority="9" w:qFormat="1"/>
-    <w:lsdException w:name="heading 7" w:uiPriority="9" w:qFormat="1"/>
-    <w:lsdException w:name="heading 8" w:uiPriority="9" w:qFormat="1"/>
-    <w:lsdException w:name="heading 9" w:uiPriority="9" w:qFormat="1"/>
-    <w:lsdException w:name="toc 1" w:uiPriority="39"/>
-    <w:lsdException w:name="toc 2" w:uiPriority="39"/>
-    <w:lsdException w:name="toc 3" w:uiPriority="39"/>
-    <w:lsdException w:name="toc 4" w:uiPriority="39"/>
-    <w:lsdException w:name="toc 5" w:uiPriority="39"/>
-    <w:lsdException w:name="toc 6" w:uiPriority="39"/>
-    <w:lsdException w:name="toc 7" w:uiPriority="39"/>
-    <w:lsdException w:name="toc 8" w:uiPriority="39"/>
-    <w:lsdException w:name="toc 9" w:uiPriority="39"/>
-    <w:lsdException w:name="caption" w:uiPriority="35" w:qFormat="1"/>
-    <w:lsdException w:name="Title" w:semiHidden="0" w:uiPriority="10" w:unhideWhenUsed="0" w:qFormat="1"/>
-    <w:lsdException w:name="Default Paragraph Font" w:uiPriority="1"/>
-    <w:lsdException w:name="Subtitle" w:semiHidden="0" w:uiPriority="11" w:unhideWhenUsed="0" w:qFormat="1"/>
-    <w:lsdException w:name="Hyperlink" w:uiPriority="0"/>
-    <w:lsdException w:name="Strong" w:semiHidden="0" w:uiPriority="22" w:unhideWhenUsed="0" w:qFormat="1"/>
-    <w:lsdException w:name="Emphasis" w:semiHidden="0" w:uiPriority="20" w:unhideWhenUsed="0" w:qFormat="1"/>
-    <w:lsdException w:name="Table Grid" w:semiHidden="0" w:uiPriority="39" w:unhideWhenUsed="0"/>
-    <w:lsdException w:name="Note Level 1" w:semiHidden="0" w:unhideWhenUsed="0"/>
-    <w:lsdException w:name="Note Level 2" w:semiHidden="0" w:unhideWhenUsed="0"/>
-    <w:lsdException w:name="Note Level 3" w:semiHidden="0" w:unhideWhenUsed="0"/>
-    <w:lsdException w:name="Note Level 4" w:semiHidden="0" w:unhideWhenUsed="0"/>
-    <w:lsdException w:name="Note Level 5" w:semiHidden="0" w:unhideWhenUsed="0"/>
-    <w:lsdException w:name="Note Level 6" w:semiHidden="0" w:unhideWhenUsed="0"/>
-    <w:lsdException w:name="Note Level 7" w:semiHidden="0" w:unhideWhenUsed="0"/>
-    <w:lsdException w:name="Note Level 8" w:semiHidden="0" w:unhideWhenUsed="0"/>
-    <w:lsdException w:name="Note Level 9" w:semiHidden="0" w:unhideWhenUsed="0"/>
-    <w:lsdException w:name="Placeholder Text" w:unhideWhenUsed="0"/>
-    <w:lsdException w:name="No Spacing" w:semiHidden="0" w:uiPriority="1" w:unhideWhenUsed="0" w:qFormat="1"/>
-    <w:lsdException w:name="Light Shading" w:semiHidden="0" w:uiPriority="60" w:unhideWhenUsed="0"/>
-    <w:lsdException w:name="Light List" w:semiHidden="0" w:uiPriority="61" w:unhideWhenUsed="0"/>
-    <w:lsdException w:name="Light Grid" w:semiHidden="0" w:uiPriority="62" w:unhideWhenUsed="0"/>
-    <w:lsdException w:name="Medium Shading 1" w:semiHidden="0" w:uiPriority="63" w:unhideWhenUsed="0"/>
-    <w:lsdException w:name="Medium Shading 2" w:semiHidden="0" w:uiPriority="64" w:unhideWhenUsed="0"/>
-    <w:lsdException w:name="Medium List 1" w:semiHidden="0" w:uiPriority="65" w:unhideWhenUsed="0"/>
-    <w:lsdException w:name="Medium List 2" w:semiHidden="0" w:uiPriority="66" w:unhideWhenUsed="0"/>
-    <w:lsdException w:name="Medium Grid 1" w:semiHidden="0" w:uiPriority="67" w:unhideWhenUsed="0"/>
-    <w:lsdException w:name="Medium Grid 2" w:semiHidden="0" w:uiPriority="68" w:unhideWhenUsed="0"/>
-    <w:lsdException w:name="Medium Grid 3" w:semiHidden="0" w:uiPriority="69" w:unhideWhenUsed="0"/>
-    <w:lsdException w:name="Dark List" w:semiHidden="0" w:uiPriority="70" w:unhideWhenUsed="0"/>
-    <w:lsdException w:name="Colorful Shading" w:semiHidden="0" w:uiPriority="71" w:unhideWhenUsed="0"/>
-    <w:lsdException w:name="Colorful List" w:semiHidden="0" w:uiPriority="72" w:unhideWhenUsed="0"/>
-    <w:lsdException w:name="Colorful Grid" w:semiHidden="0" w:uiPriority="73" w:unhideWhenUsed="0"/>
-    <w:lsdException w:name="Light Shading Accent 1" w:semiHidden="0" w:uiPriority="60" w:unhideWhenUsed="0"/>
-    <w:lsdException w:name="Light List Accent 1" w:semiHidden="0" w:uiPriority="61" w:unhideWhenUsed="0"/>
-    <w:lsdException w:name="Light Grid Accent 1" w:semiHidden="0" w:uiPriority="62" w:unhideWhenUsed="0"/>
-    <w:lsdException w:name="Medium Shading 1 Accent 1" w:semiHidden="0" w:uiPriority="63" w:unhideWhenUsed="0"/>
-    <w:lsdException w:name="Medium Shading 2 Accent 1" w:semiHidden="0" w:uiPriority="64" w:unhideWhenUsed="0"/>
-    <w:lsdException w:name="Medium List 1 Accent 1" w:semiHidden="0" w:uiPriority="65" w:unhideWhenUsed="0"/>
-    <w:lsdException w:name="Revision" w:unhideWhenUsed="0"/>
-    <w:lsdException w:name="List Paragraph" w:semiHidden="0" w:uiPriority="0" w:unhideWhenUsed="0" w:qFormat="1"/>
-    <w:lsdException w:name="Quote" w:semiHidden="0" w:uiPriority="29" w:unhideWhenUsed="0" w:qFormat="1"/>
-    <w:lsdException w:name="Intense Quote" w:semiHidden="0" w:uiPriority="30" w:unhideWhenUsed="0" w:qFormat="1"/>
-    <w:lsdException w:name="Medium List 2 Accent 1" w:semiHidden="0" w:uiPriority="66" w:unhideWhenUsed="0"/>
-    <w:lsdException w:name="Medium Grid 1 Accent 1" w:semiHidden="0" w:uiPriority="67" w:unhideWhenUsed="0"/>
-    <w:lsdException w:name="Medium Grid 2 Accent 1" w:semiHidden="0" w:uiPriority="68" w:unhideWhenUsed="0"/>
-    <w:lsdException w:name="Medium Grid 3 Accent 1" w:semiHidden="0" w:uiPriority="69" w:unhideWhenUsed="0"/>
-    <w:lsdException w:name="Dark List Accent 1" w:semiHidden="0" w:uiPriority="70" w:unhideWhenUsed="0"/>
-    <w:lsdException w:name="Colorful Shading Accent 1" w:semiHidden="0" w:uiPriority="71" w:unhideWhenUsed="0"/>
-    <w:lsdException w:name="Colorful List Accent 1" w:semiHidden="0" w:uiPriority="72" w:unhideWhenUsed="0"/>
-    <w:lsdException w:name="Colorful Grid Accent 1" w:semiHidden="0" w:uiPriority="73" w:unhideWhenUsed="0"/>
-    <w:lsdException w:name="Light Shading Accent 2" w:semiHidden="0" w:uiPriority="60" w:unhideWhenUsed="0"/>
-    <w:lsdException w:name="Light List Accent 2" w:semiHidden="0" w:uiPriority="61" w:unhideWhenUsed="0"/>
-    <w:lsdException w:name="Light Grid Accent 2" w:semiHidden="0" w:uiPriority="62" w:unhideWhenUsed="0"/>
-    <w:lsdException w:name="Medium Shading 1 Accent 2" w:semiHidden="0" w:uiPriority="63" w:unhideWhenUsed="0"/>
-    <w:lsdException w:name="Medium Shading 2 Accent 2" w:semiHidden="0" w:uiPriority="64" w:unhideWhenUsed="0"/>
-    <w:lsdException w:name="Medium List 1 Accent 2" w:semiHidden="0" w:uiPriority="65" w:unhideWhenUsed="0"/>
-    <w:lsdException w:name="Medium List 2 Accent 2" w:semiHidden="0" w:uiPriority="66" w:unhideWhenUsed="0"/>
-    <w:lsdException w:name="Medium Grid 1 Accent 2" w:semiHidden="0" w:uiPriority="67" w:unhideWhenUsed="0"/>
-    <w:lsdException w:name="Medium Grid 2 Accent 2" w:semiHidden="0" w:uiPriority="68" w:unhideWhenUsed="0"/>
-    <w:lsdException w:name="Medium Grid 3 Accent 2" w:semiHidden="0" w:uiPriority="69" w:unhideWhenUsed="0"/>
-    <w:lsdException w:name="Dark List Accent 2" w:semiHidden="0" w:uiPriority="70" w:unhideWhenUsed="0"/>
-    <w:lsdException w:name="Colorful Shading Accent 2" w:semiHidden="0" w:uiPriority="71" w:unhideWhenUsed="0"/>
-    <w:lsdException w:name="Colorful List Accent 2" w:semiHidden="0" w:uiPriority="72" w:unhideWhenUsed="0"/>
-    <w:lsdException w:name="Colorful Grid Accent 2" w:semiHidden="0" w:uiPriority="73" w:unhideWhenUsed="0"/>
-    <w:lsdException w:name="Light Shading Accent 3" w:semiHidden="0" w:uiPriority="60" w:unhideWhenUsed="0"/>
-    <w:lsdException w:name="Light List Accent 3" w:semiHidden="0" w:uiPriority="61" w:unhideWhenUsed="0"/>
-    <w:lsdException w:name="Light Grid Accent 3" w:semiHidden="0" w:uiPriority="62" w:unhideWhenUsed="0"/>
-    <w:lsdException w:name="Medium Shading 1 Accent 3" w:semiHidden="0" w:uiPriority="63" w:unhideWhenUsed="0"/>
-    <w:lsdException w:name="Medium Shading 2 Accent 3" w:semiHidden="0" w:uiPriority="64" w:unhideWhenUsed="0"/>
-    <w:lsdException w:name="Medium List 1 Accent 3" w:semiHidden="0" w:uiPriority="65" w:unhideWhenUsed="0"/>
-    <w:lsdException w:name="Medium List 2 Accent 3" w:semiHidden="0" w:uiPriority="66" w:unhideWhenUsed="0"/>
-    <w:lsdException w:name="Medium Grid 1 Accent 3" w:semiHidden="0" w:uiPriority="67" w:unhideWhenUsed="0"/>
-    <w:lsdException w:name="Medium Grid 2 Accent 3" w:semiHidden="0" w:uiPriority="68" w:unhideWhenUsed="0"/>
-    <w:lsdException w:name="Medium Grid 3 Accent 3" w:semiHidden="0" w:uiPriority="69" w:unhideWhenUsed="0"/>
-    <w:lsdException w:name="Dark List Accent 3" w:semiHidden="0" w:uiPriority="70" w:unhideWhenUsed="0"/>
-    <w:lsdException w:name="Colorful Shading Accent 3" w:semiHidden="0" w:uiPriority="71" w:unhideWhenUsed="0"/>
-    <w:lsdException w:name="Colorful List Accent 3" w:semiHidden="0" w:uiPriority="72" w:unhideWhenUsed="0"/>
-    <w:lsdException w:name="Colorful Grid Accent 3" w:semiHidden="0" w:uiPriority="73" w:unhideWhenUsed="0"/>
-    <w:lsdException w:name="Light Shading Accent 4" w:semiHidden="0" w:uiPriority="60" w:unhideWhenUsed="0"/>
-    <w:lsdException w:name="Light List Accent 4" w:semiHidden="0" w:uiPriority="61" w:unhideWhenUsed="0"/>
-    <w:lsdException w:name="Light Grid Accent 4" w:semiHidden="0" w:uiPriority="62" w:unhideWhenUsed="0"/>
-    <w:lsdException w:name="Medium Shading 1 Accent 4" w:semiHidden="0" w:uiPriority="63" w:unhideWhenUsed="0"/>
-    <w:lsdException w:name="Medium Shading 2 Accent 4" w:semiHidden="0" w:uiPriority="64" w:unhideWhenUsed="0"/>
-    <w:lsdException w:name="Medium List 1 Accent 4" w:semiHidden="0" w:uiPriority="65" w:unhideWhenUsed="0"/>
-    <w:lsdException w:name="Medium List 2 Accent 4" w:semiHidden="0" w:uiPriority="66" w:unhideWhenUsed="0"/>
-    <w:lsdException w:name="Medium Grid 1 Accent 4" w:semiHidden="0" w:uiPriority="67" w:unhideWhenUsed="0"/>
-    <w:lsdException w:name="Medium Grid 2 Accent 4" w:semiHidden="0" w:uiPriority="68" w:unhideWhenUsed="0"/>
-    <w:lsdException w:name="Medium Grid 3 Accent 4" w:semiHidden="0" w:uiPriority="69" w:unhideWhenUsed="0"/>
-    <w:lsdException w:name="Dark List Accent 4" w:semiHidden="0" w:uiPriority="70" w:unhideWhenUsed="0"/>
-    <w:lsdException w:name="Colorful Shading Accent 4" w:semiHidden="0" w:uiPriority="71" w:unhideWhenUsed="0"/>
-    <w:lsdException w:name="Colorful List Accent 4" w:semiHidden="0" w:uiPriority="72" w:unhideWhenUsed="0"/>
-    <w:lsdException w:name="Colorful Grid Accent 4" w:semiHidden="0" w:uiPriority="73" w:unhideWhenUsed="0"/>
-    <w:lsdException w:name="Light Shading Accent 5" w:semiHidden="0" w:uiPriority="60" w:unhideWhenUsed="0"/>
-    <w:lsdException w:name="Light List Accent 5" w:semiHidden="0" w:uiPriority="61" w:unhideWhenUsed="0"/>
-    <w:lsdException w:name="Light Grid Accent 5" w:semiHidden="0" w:uiPriority="62" w:unhideWhenUsed="0"/>
-    <w:lsdException w:name="Medium Shading 1 Accent 5" w:semiHidden="0" w:uiPriority="63" w:unhideWhenUsed="0"/>
-    <w:lsdException w:name="Medium Shading 2 Accent 5" w:semiHidden="0" w:uiPriority="64" w:unhideWhenUsed="0"/>
-    <w:lsdException w:name="Medium List 1 Accent 5" w:semiHidden="0" w:uiPriority="65" w:unhideWhenUsed="0"/>
-    <w:lsdException w:name="Medium List 2 Accent 5" w:semiHidden="0" w:uiPriority="66" w:unhideWhenUsed="0"/>
-    <w:lsdException w:name="Medium Grid 1 Accent 5" w:semiHidden="0" w:uiPriority="67" w:unhideWhenUsed="0"/>
-    <w:lsdException w:name="Medium Grid 2 Accent 5" w:semiHidden="0" w:uiPriority="68" w:unhideWhenUsed="0"/>
-    <w:lsdException w:name="Medium Grid 3 Accent 5" w:semiHidden="0" w:uiPriority="69" w:unhideWhenUsed="0"/>
-    <w:lsdException w:name="Dark List Accent 5" w:semiHidden="0" w:uiPriority="70" w:unhideWhenUsed="0"/>
-    <w:lsdException w:name="Colorful Shading Accent 5" w:semiHidden="0" w:uiPriority="71" w:unhideWhenUsed="0"/>
-    <w:lsdException w:name="Colorful List Accent 5" w:semiHidden="0" w:uiPriority="72" w:unhideWhenUsed="0"/>
-    <w:lsdException w:name="Colorful Grid Accent 5" w:semiHidden="0" w:uiPriority="73" w:unhideWhenUsed="0"/>
-    <w:lsdException w:name="Light Shading Accent 6" w:semiHidden="0" w:uiPriority="60" w:unhideWhenUsed="0"/>
-    <w:lsdException w:name="Light List Accent 6" w:semiHidden="0" w:uiPriority="61" w:unhideWhenUsed="0"/>
-    <w:lsdException w:name="Light Grid Accent 6" w:semiHidden="0" w:uiPriority="62" w:unhideWhenUsed="0"/>
-    <w:lsdException w:name="Medium Shading 1 Accent 6" w:semiHidden="0" w:uiPriority="63" w:unhideWhenUsed="0"/>
-    <w:lsdException w:name="Medium Shading 2 Accent 6" w:semiHidden="0" w:uiPriority="64" w:unhideWhenUsed="0"/>
-    <w:lsdException w:name="Medium List 1 Accent 6" w:semiHidden="0" w:uiPriority="65" w:unhideWhenUsed="0"/>
-    <w:lsdException w:name="Medium List 2 Accent 6" w:semiHidden="0" w:uiPriority="66" w:unhideWhenUsed="0"/>
-    <w:lsdException w:name="Medium Grid 1 Accent 6" w:semiHidden="0" w:uiPriority="67" w:unhideWhenUsed="0"/>
-    <w:lsdException w:name="Medium Grid 2 Accent 6" w:semiHidden="0" w:uiPriority="68" w:unhideWhenUsed="0"/>
-    <w:lsdException w:name="Medium Grid 3 Accent 6" w:semiHidden="0" w:uiPriority="69" w:unhideWhenUsed="0"/>
-    <w:lsdException w:name="Dark List Accent 6" w:semiHidden="0" w:uiPriority="70" w:unhideWhenUsed="0"/>
-    <w:lsdException w:name="Colorful Shading Accent 6" w:semiHidden="0" w:uiPriority="71" w:unhideWhenUsed="0"/>
-    <w:lsdException w:name="Colorful List Accent 6" w:semiHidden="0" w:uiPriority="72" w:unhideWhenUsed="0"/>
-    <w:lsdException w:name="Colorful Grid Accent 6" w:semiHidden="0" w:uiPriority="73" w:unhideWhenUsed="0"/>
-    <w:lsdException w:name="Subtle Emphasis" w:semiHidden="0" w:uiPriority="19" w:unhideWhenUsed="0" w:qFormat="1"/>
-    <w:lsdException w:name="Intense Emphasis" w:semiHidden="0" w:uiPriority="21" w:unhideWhenUsed="0" w:qFormat="1"/>
-    <w:lsdException w:name="Subtle Reference" w:semiHidden="0" w:uiPriority="31" w:unhideWhenUsed="0" w:qFormat="1"/>
-    <w:lsdException w:name="Intense Reference" w:semiHidden="0" w:uiPriority="32" w:unhideWhenUsed="0" w:qFormat="1"/>
-    <w:lsdException w:name="Book Title" w:semiHidden="0" w:uiPriority="33" w:unhideWhenUsed="0" w:qFormat="1"/>
-    <w:lsdException w:name="Bibliography" w:uiPriority="37"/>
-    <w:lsdException w:name="TOC Heading" w:uiPriority="39" w:qFormat="1"/>
-  </w:latentStyles>
-  <w:style w:type="paragraph" w:default="1" w:styleId="Normal">
-    <w:name w:val="Normal"/>
-    <w:qFormat/>
-    <w:rPr>
-      <w:lang w:val="en-GB"/>
-    </w:rPr>
-  </w:style>
-  <w:style w:type="character" w:default="1" w:styleId="DefaultParagraphFont">
-    <w:name w:val="Default Paragraph Font"/>
-    <w:uiPriority w:val="1"/>
-    <w:semiHidden/>
-    <w:unhideWhenUsed/>
-  </w:style>
-  <w:style w:type="table" w:default="1" w:styleId="TableNormal">
-    <w:name w:val="Normal Table"/>
-    <w:uiPriority w:val="99"/>
-    <w:semiHidden/>
-    <w:unhideWhenUsed/>
-    <w:tblPr>
-      <w:tblInd w:w="0" w:type="dxa"/>
-      <w:tblCellMar>
-        <w:top w:w="0" w:type="dxa"/>
-        <w:left w:w="108" w:type="dxa"/>
-        <w:bottom w:w="0" w:type="dxa"/>
-        <w:right w:w="108" w:type="dxa"/>
-      </w:tblCellMar>
-    </w:tblPr>
-  </w:style>
-  <w:style w:type="numbering" w:default="1" w:styleId="NoList">
-    <w:name w:val="No List"/>
-    <w:uiPriority w:val="99"/>
-    <w:semiHidden/>
-    <w:unhideWhenUsed/>
-  </w:style>
-  <w:style w:type="paragraph" w:styleId="BalloonText">
-    <w:name w:val="Balloon Text"/>
-    <w:basedOn w:val="Normal"/>
-    <w:link w:val="BalloonTextChar"/>
-    <w:uiPriority w:val="99"/>
-    <w:semiHidden/>
-    <w:unhideWhenUsed/>
-    <w:rsid w:val="00FA22B8"/>
-    <w:rPr>
-      <w:rFonts w:ascii="Times New Roman" w:hAnsi="Times New Roman" w:cs="Times New Roman"/>
-      <w:sz w:val="18"/>
-      <w:szCs w:val="18"/>
-    </w:rPr>
-  </w:style>
-  <w:style w:type="character" w:customStyle="1" w:styleId="BalloonTextChar">
-    <w:name w:val="Balloon Text Char"/>
-    <w:basedOn w:val="DefaultParagraphFont"/>
-    <w:link w:val="BalloonText"/>
-    <w:uiPriority w:val="99"/>
-    <w:semiHidden/>
-    <w:rsid w:val="00FA22B8"/>
-    <w:rPr>
-      <w:rFonts w:ascii="Times New Roman" w:hAnsi="Times New Roman" w:cs="Times New Roman"/>
-      <w:sz w:val="18"/>
-      <w:szCs w:val="18"/>
-      <w:lang w:val="en-GB"/>
-    </w:rPr>
-  </w:style>
-  <w:style w:type="character" w:styleId="CommentReference">
-    <w:name w:val="annotation reference"/>
-    <w:basedOn w:val="DefaultParagraphFont"/>
-    <w:uiPriority w:val="99"/>
-    <w:semiHidden/>
-    <w:unhideWhenUsed/>
-    <w:rsid w:val="00FA22B8"/>
-    <w:rPr>
-      <w:sz w:val="18"/>
-      <w:szCs w:val="18"/>
-    </w:rPr>
-  </w:style>
-  <w:style w:type="paragraph" w:styleId="ListParagraph">
-    <w:name w:val="List Paragraph"/>
-    <w:basedOn w:val="Normal"/>
-    <w:qFormat/>
-    <w:rsid w:val="00FA22B8"/>
-    <w:pPr>
-      <w:pBdr>
-        <w:top w:val="nil"/>
-        <w:left w:val="nil"/>
-        <w:bottom w:val="nil"/>
-        <w:right w:val="nil"/>
-        <w:between w:val="nil"/>
-        <w:bar w:val="nil"/>
-      </w:pBdr>
-      <w:ind w:left="720"/>
-      <w:contextualSpacing/>
-    </w:pPr>
-    <w:rPr>
-      <w:rFonts w:ascii="Times New Roman" w:eastAsia="Arial Unicode MS" w:hAnsi="Times New Roman" w:cs="Times New Roman"/>
-      <w:bdr w:val="nil"/>
-      <w:lang w:val="en-US"/>
-    </w:rPr>
-  </w:style>
-  <w:style w:type="paragraph" w:customStyle="1" w:styleId="BodyA">
-    <w:name w:val="Body A"/>
-    <w:rsid w:val="00FA22B8"/>
-    <w:pPr>
-      <w:pBdr>
-        <w:top w:val="nil"/>
-        <w:left w:val="nil"/>
-        <w:bottom w:val="nil"/>
-        <w:right w:val="nil"/>
-        <w:between w:val="nil"/>
-        <w:bar w:val="nil"/>
-      </w:pBdr>
-    </w:pPr>
-    <w:rPr>
-      <w:rFonts w:ascii="Times New Roman" w:eastAsia="Times New Roman" w:hAnsi="Times New Roman" w:cs="Times New Roman"/>
-      <w:color w:val="000000"/>
-      <w:u w:color="000000"/>
-      <w:bdr w:val="nil"/>
-      <w:lang w:val="en-US" w:eastAsia="nl-BE"/>
-    </w:rPr>
-  </w:style>
-  <w:style w:type="numbering" w:customStyle="1" w:styleId="ImportedStyle1">
-    <w:name w:val="Imported Style 1"/>
-    <w:rsid w:val="00FA22B8"/>
-    <w:pPr>
-      <w:numPr>
-        <w:numId w:val="2"/>
-      </w:numPr>
-    </w:pPr>
-  </w:style>
-  <w:style w:type="numbering" w:customStyle="1" w:styleId="ImportedStyle2">
-    <w:name w:val="Imported Style 2"/>
-    <w:rsid w:val="00FA22B8"/>
-    <w:pPr>
-      <w:numPr>
-        <w:numId w:val="4"/>
-      </w:numPr>
-    </w:pPr>
-  </w:style>
-  <w:style w:type="character" w:customStyle="1" w:styleId="None">
-    <w:name w:val="None"/>
-    <w:rsid w:val="00FA22B8"/>
-  </w:style>
-  <w:style w:type="character" w:customStyle="1" w:styleId="Hyperlink0">
-    <w:name w:val="Hyperlink.0"/>
-    <w:basedOn w:val="None"/>
-    <w:rsid w:val="00FA22B8"/>
-    <w:rPr>
-      <w:color w:val="0000FF"/>
-      <w:u w:val="single" w:color="0000FF"/>
-    </w:rPr>
-  </w:style>
-  <w:style w:type="character" w:styleId="Hyperlink">
-    <w:name w:val="Hyperlink"/>
-    <w:rsid w:val="00FA22B8"/>
-    <w:rPr>
-      <w:u w:val="single"/>
-    </w:rPr>
-  </w:style>
-  <w:style w:type="paragraph" w:styleId="CommentText">
-    <w:name w:val="annotation text"/>
-    <w:basedOn w:val="Normal"/>
-    <w:link w:val="CommentTextChar"/>
-    <w:uiPriority w:val="99"/>
-    <w:semiHidden/>
-    <w:unhideWhenUsed/>
-    <w:rsid w:val="00FA22B8"/>
-    <w:pPr>
-      <w:pBdr>
-        <w:top w:val="nil"/>
-        <w:left w:val="nil"/>
-        <w:bottom w:val="nil"/>
-        <w:right w:val="nil"/>
-        <w:between w:val="nil"/>
-        <w:bar w:val="nil"/>
-      </w:pBdr>
-    </w:pPr>
-    <w:rPr>
-      <w:rFonts w:ascii="Times New Roman" w:eastAsia="Arial Unicode MS" w:hAnsi="Times New Roman" w:cs="Times New Roman"/>
-      <w:bdr w:val="nil"/>
-      <w:lang w:val="en-US"/>
-    </w:rPr>
-  </w:style>
-  <w:style w:type="character" w:customStyle="1" w:styleId="CommentTextChar">
-    <w:name w:val="Comment Text Char"/>
-    <w:basedOn w:val="DefaultParagraphFont"/>
-    <w:link w:val="CommentText"/>
-    <w:uiPriority w:val="99"/>
-    <w:semiHidden/>
-    <w:rsid w:val="00FA22B8"/>
-    <w:rPr>
-      <w:rFonts w:ascii="Times New Roman" w:eastAsia="Arial Unicode MS" w:hAnsi="Times New Roman" w:cs="Times New Roman"/>
-      <w:bdr w:val="nil"/>
-      <w:lang w:val="en-US"/>
-    </w:rPr>
-  </w:style>
-  <w:style w:type="paragraph" w:styleId="CommentSubject">
-    <w:name w:val="annotation subject"/>
-    <w:basedOn w:val="CommentText"/>
-    <w:next w:val="CommentText"/>
-    <w:link w:val="CommentSubjectChar"/>
-    <w:uiPriority w:val="99"/>
-    <w:semiHidden/>
-    <w:unhideWhenUsed/>
-    <w:rsid w:val="004075E6"/>
-    <w:pPr>
-      <w:pBdr>
-        <w:top w:val="none" w:sz="0" w:space="0" w:color="auto"/>
-        <w:left w:val="none" w:sz="0" w:space="0" w:color="auto"/>
-        <w:bottom w:val="none" w:sz="0" w:space="0" w:color="auto"/>
-        <w:right w:val="none" w:sz="0" w:space="0" w:color="auto"/>
-        <w:between w:val="none" w:sz="0" w:space="0" w:color="auto"/>
-        <w:bar w:val="none" w:sz="0" w:color="auto"/>
-      </w:pBdr>
-    </w:pPr>
-    <w:rPr>
-      <w:rFonts w:asciiTheme="minorHAnsi" w:eastAsiaTheme="minorHAnsi" w:hAnsiTheme="minorHAnsi" w:cstheme="minorBidi"/>
-      <w:b/>
-      <w:bCs/>
-      <w:sz w:val="20"/>
-      <w:szCs w:val="20"/>
-      <w:bdr w:val="none" w:sz="0" w:space="0" w:color="auto"/>
-      <w:lang w:val="en-GB"/>
-    </w:rPr>
-  </w:style>
-  <w:style w:type="character" w:customStyle="1" w:styleId="CommentSubjectChar">
-    <w:name w:val="Comment Subject Char"/>
-    <w:basedOn w:val="CommentTextChar"/>
-    <w:link w:val="CommentSubject"/>
-    <w:uiPriority w:val="99"/>
-    <w:semiHidden/>
-    <w:rsid w:val="004075E6"/>
-    <w:rPr>
-      <w:rFonts w:ascii="Times New Roman" w:eastAsia="Arial Unicode MS" w:hAnsi="Times New Roman" w:cs="Times New Roman"/>
-      <w:b/>
-      <w:bCs/>
-      <w:sz w:val="20"/>
-      <w:szCs w:val="20"/>
-      <w:bdr w:val="nil"/>
-      <w:lang w:val="en-GB"/>
-    </w:rPr>
-  </w:style>
-</w:styles>
-</file>
-
-<file path=word/stylesWithEffects.xml><?xml version="1.0" encoding="utf-8"?>
-<w:styles xmlns:wpc="http://schemas.microsoft.com/office/word/2010/wordprocessingCanvas" xmlns:mo="http://schemas.microsoft.com/office/mac/office/2008/main" xmlns:mc="http://schemas.openxmlformats.org/markup-compatibility/2006" xmlns:mv="urn:schemas-microsoft-com:mac:vml" xmlns:o="urn:schemas-microsoft-com:office:office" xmlns:r="http://schemas.openxmlformats.org/officeDocument/2006/relationships" xmlns:m="http://schemas.openxmlformats.org/officeDocument/2006/math" xmlns:v="urn:schemas-microsoft-com:vml" xmlns:wp14="http://schemas.microsoft.com/office/word/2010/wordprocessingDrawing" xmlns:wp="http://schemas.openxmlformats.org/drawingml/2006/wordprocessingDrawing" xmlns:w10="urn:schemas-microsoft-com:office:word" xmlns:w="http://schemas.openxmlformats.org/wordprocessingml/2006/main" xmlns:w14="http://schemas.microsoft.com/office/word/2010/wordml" xmlns:wpg="http://schemas.microsoft.com/office/word/2010/wordprocessingGroup" xmlns:wpi="http://schemas.microsoft.com/office/word/2010/wordprocessingInk" xmlns:wne="http://schemas.microsoft.com/office/word/2006/wordml" xmlns:wps="http://schemas.microsoft.com/office/word/2010/wordprocessingShape" mc:Ignorable="w14 wp14">
-  <w:docDefaults>
-    <w:rPrDefault>
-      <w:rPr>
-        <w:rFonts w:asciiTheme="minorHAnsi" w:eastAsiaTheme="minorHAnsi" w:hAnsiTheme="minorHAnsi" w:cstheme="minorBidi"/>
-        <w:sz w:val="24"/>
-        <w:szCs w:val="24"/>
-        <w:lang w:val="en-IE" w:eastAsia="en-US" w:bidi="ar-SA"/>
-      </w:rPr>
-    </w:rPrDefault>
-    <w:pPrDefault/>
-  </w:docDefaults>
-  <w:latentStyles w:defLockedState="0" w:defUIPriority="99" w:defSemiHidden="1" w:defUnhideWhenUsed="1" w:defQFormat="0" w:count="276">
-    <w:lsdException w:name="Normal" w:semiHidden="0" w:uiPriority="0" w:unhideWhenUsed="0" w:qFormat="1"/>
-    <w:lsdException w:name="heading 1" w:semiHidden="0" w:uiPriority="9" w:unhideWhenUsed="0" w:qFormat="1"/>
-    <w:lsdException w:name="heading 2" w:uiPriority="9" w:qFormat="1"/>
-    <w:lsdException w:name="heading 3" w:uiPriority="9" w:qFormat="1"/>
-    <w:lsdException w:name="heading 4" w:uiPriority="9" w:qFormat="1"/>
-    <w:lsdException w:name="heading 5" w:uiPriority="9" w:qFormat="1"/>
-    <w:lsdException w:name="heading 6" w:uiPriority="9" w:qFormat="1"/>
-    <w:lsdException w:name="heading 7" w:uiPriority="9" w:qFormat="1"/>
-    <w:lsdException w:name="heading 8" w:uiPriority="9" w:qFormat="1"/>
-    <w:lsdException w:name="heading 9" w:uiPriority="9" w:qFormat="1"/>
-    <w:lsdException w:name="toc 1" w:uiPriority="39"/>
-    <w:lsdException w:name="toc 2" w:uiPriority="39"/>
-    <w:lsdException w:name="toc 3" w:uiPriority="39"/>
-    <w:lsdException w:name="toc 4" w:uiPriority="39"/>
-    <w:lsdException w:name="toc 5" w:uiPriority="39"/>
-    <w:lsdException w:name="toc 6" w:uiPriority="39"/>
-    <w:lsdException w:name="toc 7" w:uiPriority="39"/>
-    <w:lsdException w:name="toc 8" w:uiPriority="39"/>
-    <w:lsdException w:name="toc 9" w:uiPriority="39"/>
-    <w:lsdException w:name="caption" w:uiPriority="35" w:qFormat="1"/>
-    <w:lsdException w:name="Title" w:semiHidden="0" w:uiPriority="10" w:unhideWhenUsed="0" w:qFormat="1"/>
-    <w:lsdException w:name="Default Paragraph Font" w:uiPriority="1"/>
-    <w:lsdException w:name="Subtitle" w:semiHidden="0" w:uiPriority="11" w:unhideWhenUsed="0" w:qFormat="1"/>
-    <w:lsdException w:name="Hyperlink" w:uiPriority="0"/>
-    <w:lsdException w:name="Strong" w:semiHidden="0" w:uiPriority="22" w:unhideWhenUsed="0" w:qFormat="1"/>
-    <w:lsdException w:name="Emphasis" w:semiHidden="0" w:uiPriority="20" w:unhideWhenUsed="0" w:qFormat="1"/>
-    <w:lsdException w:name="Table Grid" w:semiHidden="0" w:uiPriority="39" w:unhideWhenUsed="0"/>
-    <w:lsdException w:name="Note Level 1" w:semiHidden="0" w:unhideWhenUsed="0"/>
-    <w:lsdException w:name="Note Level 2" w:semiHidden="0" w:unhideWhenUsed="0"/>
-    <w:lsdException w:name="Note Level 3" w:semiHidden="0" w:unhideWhenUsed="0"/>
-    <w:lsdException w:name="Note Level 4" w:semiHidden="0" w:unhideWhenUsed="0"/>
-    <w:lsdException w:name="Note Level 5" w:semiHidden="0" w:unhideWhenUsed="0"/>
-    <w:lsdException w:name="Note Level 6" w:semiHidden="0" w:unhideWhenUsed="0"/>
-    <w:lsdException w:name="Note Level 7" w:semiHidden="0" w:unhideWhenUsed="0"/>
-    <w:lsdException w:name="Note Level 8" w:semiHidden="0" w:unhideWhenUsed="0"/>
-    <w:lsdException w:name="Note Level 9" w:semiHidden="0" w:unhideWhenUsed="0"/>
-    <w:lsdException w:name="Placeholder Text" w:unhideWhenUsed="0"/>
-    <w:lsdException w:name="No Spacing" w:semiHidden="0" w:uiPriority="1" w:unhideWhenUsed="0" w:qFormat="1"/>
-    <w:lsdException w:name="Light Shading" w:semiHidden="0" w:uiPriority="60" w:unhideWhenUsed="0"/>
-    <w:lsdException w:name="Light List" w:semiHidden="0" w:uiPriority="61" w:unhideWhenUsed="0"/>
-    <w:lsdException w:name="Light Grid" w:semiHidden="0" w:uiPriority="62" w:unhideWhenUsed="0"/>
-    <w:lsdException w:name="Medium Shading 1" w:semiHidden="0" w:uiPriority="63" w:unhideWhenUsed="0"/>
-    <w:lsdException w:name="Medium Shading 2" w:semiHidden="0" w:uiPriority="64" w:unhideWhenUsed="0"/>
-    <w:lsdException w:name="Medium List 1" w:semiHidden="0" w:uiPriority="65" w:unhideWhenUsed="0"/>
-    <w:lsdException w:name="Medium List 2" w:semiHidden="0" w:uiPriority="66" w:unhideWhenUsed="0"/>
-    <w:lsdException w:name="Medium Grid 1" w:semiHidden="0" w:uiPriority="67" w:unhideWhenUsed="0"/>
-    <w:lsdException w:name="Medium Grid 2" w:semiHidden="0" w:uiPriority="68" w:unhideWhenUsed="0"/>
-    <w:lsdException w:name="Medium Grid 3" w:semiHidden="0" w:uiPriority="69" w:unhideWhenUsed="0"/>
-    <w:lsdException w:name="Dark List" w:semiHidden="0" w:uiPriority="70" w:unhideWhenUsed="0"/>
-    <w:lsdException w:name="Colorful Shading" w:semiHidden="0" w:uiPriority="71" w:unhideWhenUsed="0"/>
-    <w:lsdException w:name="Colorful List" w:semiHidden="0" w:uiPriority="72" w:unhideWhenUsed="0"/>
-    <w:lsdException w:name="Colorful Grid" w:semiHidden="0" w:uiPriority="73" w:unhideWhenUsed="0"/>
-    <w:lsdException w:name="Light Shading Accent 1" w:semiHidden="0" w:uiPriority="60" w:unhideWhenUsed="0"/>
-    <w:lsdException w:name="Light List Accent 1" w:semiHidden="0" w:uiPriority="61" w:unhideWhenUsed="0"/>
-    <w:lsdException w:name="Light Grid Accent 1" w:semiHidden="0" w:uiPriority="62" w:unhideWhenUsed="0"/>
-    <w:lsdException w:name="Medium Shading 1 Accent 1" w:semiHidden="0" w:uiPriority="63" w:unhideWhenUsed="0"/>
-    <w:lsdException w:name="Medium Shading 2 Accent 1" w:semiHidden="0" w:uiPriority="64" w:unhideWhenUsed="0"/>
-    <w:lsdException w:name="Medium List 1 Accent 1" w:semiHidden="0" w:uiPriority="65" w:unhideWhenUsed="0"/>
-    <w:lsdException w:name="Revision" w:unhideWhenUsed="0"/>
-    <w:lsdException w:name="List Paragraph" w:semiHidden="0" w:uiPriority="0" w:unhideWhenUsed="0" w:qFormat="1"/>
-    <w:lsdException w:name="Quote" w:semiHidden="0" w:uiPriority="29" w:unhideWhenUsed="0" w:qFormat="1"/>
-    <w:lsdException w:name="Intense Quote" w:semiHidden="0" w:uiPriority="30" w:unhideWhenUsed="0" w:qFormat="1"/>
-    <w:lsdException w:name="Medium List 2 Accent 1" w:semiHidden="0" w:uiPriority="66" w:unhideWhenUsed="0"/>
-    <w:lsdException w:name="Medium Grid 1 Accent 1" w:semiHidden="0" w:uiPriority="67" w:unhideWhenUsed="0"/>
-    <w:lsdException w:name="Medium Grid 2 Accent 1" w:semiHidden="0" w:uiPriority="68" w:unhideWhenUsed="0"/>
-    <w:lsdException w:name="Medium Grid 3 Accent 1" w:semiHidden="0" w:uiPriority="69" w:unhideWhenUsed="0"/>
-    <w:lsdException w:name="Dark List Accent 1" w:semiHidden="0" w:uiPriority="70" w:unhideWhenUsed="0"/>
-    <w:lsdException w:name="Colorful Shading Accent 1" w:semiHidden="0" w:uiPriority="71" w:unhideWhenUsed="0"/>
-    <w:lsdException w:name="Colorful List Accent 1" w:semiHidden="0" w:uiPriority="72" w:unhideWhenUsed="0"/>
-    <w:lsdException w:name="Colorful Grid Accent 1" w:semiHidden="0" w:uiPriority="73" w:unhideWhenUsed="0"/>
-    <w:lsdException w:name="Light Shading Accent 2" w:semiHidden="0" w:uiPriority="60" w:unhideWhenUsed="0"/>
-    <w:lsdException w:name="Light List Accent 2" w:semiHidden="0" w:uiPriority="61" w:unhideWhenUsed="0"/>
-    <w:lsdException w:name="Light Grid Accent 2" w:semiHidden="0" w:uiPriority="62" w:unhideWhenUsed="0"/>
-    <w:lsdException w:name="Medium Shading 1 Accent 2" w:semiHidden="0" w:uiPriority="63" w:unhideWhenUsed="0"/>
-    <w:lsdException w:name="Medium Shading 2 Accent 2" w:semiHidden="0" w:uiPriority="64" w:unhideWhenUsed="0"/>
-    <w:lsdException w:name="Medium List 1 Accent 2" w:semiHidden="0" w:uiPriority="65" w:unhideWhenUsed="0"/>
-    <w:lsdException w:name="Medium List 2 Accent 2" w:semiHidden="0" w:uiPriority="66" w:unhideWhenUsed="0"/>
-    <w:lsdException w:name="Medium Grid 1 Accent 2" w:semiHidden="0" w:uiPriority="67" w:unhideWhenUsed="0"/>
-    <w:lsdException w:name="Medium Grid 2 Accent 2" w:semiHidden="0" w:uiPriority="68" w:unhideWhenUsed="0"/>
-    <w:lsdException w:name="Medium Grid 3 Accent 2" w:semiHidden="0" w:uiPriority="69" w:unhideWhenUsed="0"/>
-    <w:lsdException w:name="Dark List Accent 2" w:semiHidden="0" w:uiPriority="70" w:unhideWhenUsed="0"/>
-    <w:lsdException w:name="Colorful Shading Accent 2" w:semiHidden="0" w:uiPriority="71" w:unhideWhenUsed="0"/>
-    <w:lsdException w:name="Colorful List Accent 2" w:semiHidden="0" w:uiPriority="72" w:unhideWhenUsed="0"/>
-    <w:lsdException w:name="Colorful Grid Accent 2" w:semiHidden="0" w:uiPriority="73" w:unhideWhenUsed="0"/>
-    <w:lsdException w:name="Light Shading Accent 3" w:semiHidden="0" w:uiPriority="60" w:unhideWhenUsed="0"/>
-    <w:lsdException w:name="Light List Accent 3" w:semiHidden="0" w:uiPriority="61" w:unhideWhenUsed="0"/>
-    <w:lsdException w:name="Light Grid Accent 3" w:semiHidden="0" w:uiPriority="62" w:unhideWhenUsed="0"/>
-    <w:lsdException w:name="Medium Shading 1 Accent 3" w:semiHidden="0" w:uiPriority="63" w:unhideWhenUsed="0"/>
-    <w:lsdException w:name="Medium Shading 2 Accent 3" w:semiHidden="0" w:uiPriority="64" w:unhideWhenUsed="0"/>
-    <w:lsdException w:name="Medium List 1 Accent 3" w:semiHidden="0" w:uiPriority="65" w:unhideWhenUsed="0"/>
-    <w:lsdException w:name="Medium List 2 Accent 3" w:semiHidden="0" w:uiPriority="66" w:unhideWhenUsed="0"/>
-    <w:lsdException w:name="Medium Grid 1 Accent 3" w:semiHidden="0" w:uiPriority="67" w:unhideWhenUsed="0"/>
-    <w:lsdException w:name="Medium Grid 2 Accent 3" w:semiHidden="0" w:uiPriority="68" w:unhideWhenUsed="0"/>
-    <w:lsdException w:name="Medium Grid 3 Accent 3" w:semiHidden="0" w:uiPriority="69" w:unhideWhenUsed="0"/>
-    <w:lsdException w:name="Dark List Accent 3" w:semiHidden="0" w:uiPriority="70" w:unhideWhenUsed="0"/>
-    <w:lsdException w:name="Colorful Shading Accent 3" w:semiHidden="0" w:uiPriority="71" w:unhideWhenUsed="0"/>
-    <w:lsdException w:name="Colorful List Accent 3" w:semiHidden="0" w:uiPriority="72" w:unhideWhenUsed="0"/>
-    <w:lsdException w:name="Colorful Grid Accent 3" w:semiHidden="0" w:uiPriority="73" w:unhideWhenUsed="0"/>
-    <w:lsdException w:name="Light Shading Accent 4" w:semiHidden="0" w:uiPriority="60" w:unhideWhenUsed="0"/>
-    <w:lsdException w:name="Light List Accent 4" w:semiHidden="0" w:uiPriority="61" w:unhideWhenUsed="0"/>
-    <w:lsdException w:name="Light Grid Accent 4" w:semiHidden="0" w:uiPriority="62" w:unhideWhenUsed="0"/>
-    <w:lsdException w:name="Medium Shading 1 Accent 4" w:semiHidden="0" w:uiPriority="63" w:unhideWhenUsed="0"/>
-    <w:lsdException w:name="Medium Shading 2 Accent 4" w:semiHidden="0" w:uiPriority="64" w:unhideWhenUsed="0"/>
-    <w:lsdException w:name="Medium List 1 Accent 4" w:semiHidden="0" w:uiPriority="65" w:unhideWhenUsed="0"/>
-    <w:lsdException w:name="Medium List 2 Accent 4" w:semiHidden="0" w:uiPriority="66" w:unhideWhenUsed="0"/>
-    <w:lsdException w:name="Medium Grid 1 Accent 4" w:semiHidden="0" w:uiPriority="67" w:unhideWhenUsed="0"/>
-    <w:lsdException w:name="Medium Grid 2 Accent 4" w:semiHidden="0" w:uiPriority="68" w:unhideWhenUsed="0"/>
-    <w:lsdException w:name="Medium Grid 3 Accent 4" w:semiHidden="0" w:uiPriority="69" w:unhideWhenUsed="0"/>
-    <w:lsdException w:name="Dark List Accent 4" w:semiHidden="0" w:uiPriority="70" w:unhideWhenUsed="0"/>
-    <w:lsdException w:name="Colorful Shading Accent 4" w:semiHidden="0" w:uiPriority="71" w:unhideWhenUsed="0"/>
-    <w:lsdException w:name="Colorful List Accent 4" w:semiHidden="0" w:uiPriority="72" w:unhideWhenUsed="0"/>
-    <w:lsdException w:name="Colorful Grid Accent 4" w:semiHidden="0" w:uiPriority="73" w:unhideWhenUsed="0"/>
-    <w:lsdException w:name="Light Shading Accent 5" w:semiHidden="0" w:uiPriority="60" w:unhideWhenUsed="0"/>
-    <w:lsdException w:name="Light List Accent 5" w:semiHidden="0" w:uiPriority="61" w:unhideWhenUsed="0"/>
-    <w:lsdException w:name="Light Grid Accent 5" w:semiHidden="0" w:uiPriority="62" w:unhideWhenUsed="0"/>
-    <w:lsdException w:name="Medium Shading 1 Accent 5" w:semiHidden="0" w:uiPriority="63" w:unhideWhenUsed="0"/>
-    <w:lsdException w:name="Medium Shading 2 Accent 5" w:semiHidden="0" w:uiPriority="64" w:unhideWhenUsed="0"/>
-    <w:lsdException w:name="Medium List 1 Accent 5" w:semiHidden="0" w:uiPriority="65" w:unhideWhenUsed="0"/>
-    <w:lsdException w:name="Medium List 2 Accent 5" w:semiHidden="0" w:uiPriority="66" w:unhideWhenUsed="0"/>
-    <w:lsdException w:name="Medium Grid 1 Accent 5" w:semiHidden="0" w:uiPriority="67" w:unhideWhenUsed="0"/>
-    <w:lsdException w:name="Medium Grid 2 Accent 5" w:semiHidden="0" w:uiPriority="68" w:unhideWhenUsed="0"/>
-    <w:lsdException w:name="Medium Grid 3 Accent 5" w:semiHidden="0" w:uiPriority="69" w:unhideWhenUsed="0"/>
-    <w:lsdException w:name="Dark List Accent 5" w:semiHidden="0" w:uiPriority="70" w:unhideWhenUsed="0"/>
-    <w:lsdException w:name="Colorful Shading Accent 5" w:semiHidden="0" w:uiPriority="71" w:unhideWhenUsed="0"/>
-    <w:lsdException w:name="Colorful List Accent 5" w:semiHidden="0" w:uiPriority="72" w:unhideWhenUsed="0"/>
-    <w:lsdException w:name="Colorful Grid Accent 5" w:semiHidden="0" w:uiPriority="73" w:unhideWhenUsed="0"/>
-    <w:lsdException w:name="Light Shading Accent 6" w:semiHidden="0" w:uiPriority="60" w:unhideWhenUsed="0"/>
-    <w:lsdException w:name="Light List Accent 6" w:semiHidden="0" w:uiPriority="61" w:unhideWhenUsed="0"/>
-    <w:lsdException w:name="Light Grid Accent 6" w:semiHidden="0" w:uiPriority="62" w:unhideWhenUsed="0"/>
-    <w:lsdException w:name="Medium Shading 1 Accent 6" w:semiHidden="0" w:uiPriority="63" w:unhideWhenUsed="0"/>
-    <w:lsdException w:name="Medium Shading 2 Accent 6" w:semiHidden="0" w:uiPriority="64" w:unhideWhenUsed="0"/>
-    <w:lsdException w:name="Medium List 1 Accent 6" w:semiHidden="0" w:uiPriority="65" w:unhideWhenUsed="0"/>
-    <w:lsdException w:name="Medium List 2 Accent 6" w:semiHidden="0" w:uiPriority="66" w:unhideWhenUsed="0"/>
-    <w:lsdException w:name="Medium Grid 1 Accent 6" w:semiHidden="0" w:uiPriority="67" w:unhideWhenUsed="0"/>
-    <w:lsdException w:name="Medium Grid 2 Accent 6" w:semiHidden="0" w:uiPriority="68" w:unhideWhenUsed="0"/>
-    <w:lsdException w:name="Medium Grid 3 Accent 6" w:semiHidden="0" w:uiPriority="69" w:unhideWhenUsed="0"/>
-    <w:lsdException w:name="Dark List Accent 6" w:semiHidden="0" w:uiPriority="70" w:unhideWhenUsed="0"/>
-    <w:lsdException w:name="Colorful Shading Accent 6" w:semiHidden="0" w:uiPriority="71" w:unhideWhenUsed="0"/>
-    <w:lsdException w:name="Colorful List Accent 6" w:semiHidden="0" w:uiPriority="72" w:unhideWhenUsed="0"/>
-    <w:lsdException w:name="Colorful Grid Accent 6" w:semiHidden="0" w:uiPriority="73" w:unhideWhenUsed="0"/>
-    <w:lsdException w:name="Subtle Emphasis" w:semiHidden="0" w:uiPriority="19" w:unhideWhenUsed="0" w:qFormat="1"/>
-    <w:lsdException w:name="Intense Emphasis" w:semiHidden="0" w:uiPriority="21" w:unhideWhenUsed="0" w:qFormat="1"/>
-    <w:lsdException w:name="Subtle Reference" w:semiHidden="0" w:uiPriority="31" w:unhideWhenUsed="0" w:qFormat="1"/>
-    <w:lsdException w:name="Intense Reference" w:semiHidden="0" w:uiPriority="32" w:unhideWhenUsed="0" w:qFormat="1"/>
-    <w:lsdException w:name="Book Title" w:semiHidden="0" w:uiPriority="33" w:unhideWhenUsed="0" w:qFormat="1"/>
-    <w:lsdException w:name="Bibliography" w:uiPriority="37"/>
-    <w:lsdException w:name="TOC Heading" w:uiPriority="39" w:qFormat="1"/>
+  <w:latentStyles w:defLockedState="0" w:defUIPriority="99" w:defSemiHidden="0" w:defUnhideWhenUsed="0" w:defQFormat="0" w:count="371">
+    <w:lsdException w:name="Normal" w:uiPriority="0" w:qFormat="1"/>
+    <w:lsdException w:name="heading 1" w:uiPriority="9" w:qFormat="1"/>
+    <w:lsdException w:name="heading 2" w:semiHidden="1" w:uiPriority="9" w:unhideWhenUsed="1" w:qFormat="1"/>
+    <w:lsdException w:name="heading 3" w:semiHidden="1" w:uiPriority="9" w:unhideWhenUsed="1" w:qFormat="1"/>
+    <w:lsdException w:name="heading 4" w:semiHidden="1" w:uiPriority="9" w:unhideWhenUsed="1" w:qFormat="1"/>
+    <w:lsdException w:name="heading 5" w:semiHidden="1" w:uiPriority="9" w:unhideWhenUsed="1" w:qFormat="1"/>
+    <w:lsdException w:name="heading 6" w:semiHidden="1" w:uiPriority="9" w:unhideWhenUsed="1" w:qFormat="1"/>
+    <w:lsdException w:name="heading 7" w:semiHidden="1" w:uiPriority="9" w:unhideWhenUsed="1" w:qFormat="1"/>
+    <w:lsdException w:name="heading 8" w:semiHidden="1" w:uiPriority="9" w:unhideWhenUsed="1" w:qFormat="1"/>
+    <w:lsdException w:name="heading 9" w:semiHidden="1" w:uiPriority="9" w:unhideWhenUsed="1" w:qFormat="1"/>
+    <w:lsdException w:name="index 1" w:semiHidden="1" w:unhideWhenUsed="1"/>
+    <w:lsdException w:name="index 2" w:semiHidden="1" w:unhideWhenUsed="1"/>
+    <w:lsdException w:name="index 3" w:semiHidden="1" w:unhideWhenUsed="1"/>
+    <w:lsdException w:name="index 4" w:semiHidden="1" w:unhideWhenUsed="1"/>
+    <w:lsdException w:name="index 5" w:semiHidden="1" w:unhideWhenUsed="1"/>
+    <w:lsdException w:name="index 6" w:semiHidden="1" w:unhideWhenUsed="1"/>
+    <w:lsdException w:name="index 7" w:semiHidden="1" w:unhideWhenUsed="1"/>
+    <w:lsdException w:name="index 8" w:semiHidden="1" w:unhideWhenUsed="1"/>
+    <w:lsdException w:name="index 9" w:semiHidden="1" w:unhideWhenUsed="1"/>
+    <w:lsdException w:name="toc 1" w:semiHidden="1" w:uiPriority="39" w:unhideWhenUsed="1"/>
+    <w:lsdException w:name="toc 2" w:semiHidden="1" w:uiPriority="39" w:unhideWhenUsed="1"/>
+    <w:lsdException w:name="toc 3" w:semiHidden="1" w:uiPriority="39" w:unhideWhenUsed="1"/>
+    <w:lsdException w:name="toc 4" w:semiHidden="1" w:uiPriority="39" w:unhideWhenUsed="1"/>
+    <w:lsdException w:name="toc 5" w:semiHidden="1" w:uiPriority="39" w:unhideWhenUsed="1"/>
+    <w:lsdException w:name="toc 6" w:semiHidden="1" w:uiPriority="39" w:unhideWhenUsed="1"/>
+    <w:lsdException w:name="toc 7" w:semiHidden="1" w:uiPriority="39" w:unhideWhenUsed="1"/>
+    <w:lsdException w:name="toc 8" w:semiHidden="1" w:uiPriority="39" w:unhideWhenUsed="1"/>
+    <w:lsdException w:name="toc 9" w:semiHidden="1" w:uiPriority="39" w:unhideWhenUsed="1"/>
+    <w:lsdException w:name="Normal Indent" w:semiHidden="1" w:unhideWhenUsed="1"/>
+    <w:lsdException w:name="footnote text" w:semiHidden="1" w:unhideWhenUsed="1"/>
+    <w:lsdException w:name="annotation text" w:semiHidden="1" w:unhideWhenUsed="1"/>
+    <w:lsdException w:name="header" w:semiHidden="1" w:unhideWhenUsed="1"/>
+    <w:lsdException w:name="footer" w:semiHidden="1" w:unhideWhenUsed="1"/>
+    <w:lsdException w:name="index heading" w:semiHidden="1" w:unhideWhenUsed="1"/>
+    <w:lsdException w:name="caption" w:semiHidden="1" w:uiPriority="35" w:unhideWhenUsed="1" w:qFormat="1"/>
+    <w:lsdException w:name="table of figures" w:semiHidden="1" w:unhideWhenUsed="1"/>
+    <w:lsdException w:name="envelope address" w:semiHidden="1" w:unhideWhenUsed="1"/>
+    <w:lsdException w:name="envelope return" w:semiHidden="1" w:unhideWhenUsed="1"/>
+    <w:lsdException w:name="footnote reference" w:semiHidden="1" w:unhideWhenUsed="1"/>
+    <w:lsdException w:name="annotation reference" w:semiHidden="1" w:unhideWhenUsed="1"/>
+    <w:lsdException w:name="line number" w:semiHidden="1" w:unhideWhenUsed="1"/>
+    <w:lsdException w:name="page number" w:semiHidden="1" w:unhideWhenUsed="1"/>
+    <w:lsdException w:name="endnote reference" w:semiHidden="1" w:unhideWhenUsed="1"/>
+    <w:lsdException w:name="endnote text" w:semiHidden="1" w:unhideWhenUsed="1"/>
+    <w:lsdException w:name="table of authorities" w:semiHidden="1" w:unhideWhenUsed="1"/>
+    <w:lsdException w:name="macro" w:semiHidden="1" w:unhideWhenUsed="1"/>
+    <w:lsdException w:name="toa heading" w:semiHidden="1" w:unhideWhenUsed="1"/>
+    <w:lsdException w:name="List" w:semiHidden="1" w:unhideWhenUsed="1"/>
+    <w:lsdException w:name="List Bullet" w:semiHidden="1" w:unhideWhenUsed="1"/>
+    <w:lsdException w:name="List Number" w:semiHidden="1" w:unhideWhenUsed="1"/>
+    <w:lsdException w:name="List 2" w:semiHidden="1" w:unhideWhenUsed="1"/>
+    <w:lsdException w:name="List 3" w:semiHidden="1" w:unhideWhenUsed="1"/>
+    <w:lsdException w:name="List 4" w:semiHidden="1" w:unhideWhenUsed="1"/>
+    <w:lsdException w:name="List 5" w:semiHidden="1" w:unhideWhenUsed="1"/>
+    <w:lsdException w:name="List Bullet 2" w:semiHidden="1" w:unhideWhenUsed="1"/>
+    <w:lsdException w:name="List Bullet 3" w:semiHidden="1" w:unhideWhenUsed="1"/>
+    <w:lsdException w:name="List Bullet 4" w:semiHidden="1" w:unhideWhenUsed="1"/>
+    <w:lsdException w:name="List Bullet 5" w:semiHidden="1" w:unhideWhenUsed="1"/>
+    <w:lsdException w:name="List Number 2" w:semiHidden="1" w:unhideWhenUsed="1"/>
+    <w:lsdException w:name="List Number 3" w:semiHidden="1" w:unhideWhenUsed="1"/>
+    <w:lsdException w:name="List Number 4" w:semiHidden="1" w:unhideWhenUsed="1"/>
+    <w:lsdException w:name="List Number 5" w:semiHidden="1" w:unhideWhenUsed="1"/>
+    <w:lsdException w:name="Title" w:uiPriority="10" w:qFormat="1"/>
+    <w:lsdException w:name="Closing" w:semiHidden="1" w:unhideWhenUsed="1"/>
+    <w:lsdException w:name="Signature" w:semiHidden="1" w:unhideWhenUsed="1"/>
+    <w:lsdException w:name="Default Paragraph Font" w:semiHidden="1" w:uiPriority="1" w:unhideWhenUsed="1"/>
+    <w:lsdException w:name="Body Text" w:semiHidden="1" w:unhideWhenUsed="1"/>
+    <w:lsdException w:name="Body Text Indent" w:semiHidden="1" w:unhideWhenUsed="1"/>
+    <w:lsdException w:name="List Continue" w:semiHidden="1" w:unhideWhenUsed="1"/>
+    <w:lsdException w:name="List Continue 2" w:semiHidden="1" w:unhideWhenUsed="1"/>
+    <w:lsdException w:name="List Continue 3" w:semiHidden="1" w:unhideWhenUsed="1"/>
+    <w:lsdException w:name="List Continue 4" w:semiHidden="1" w:unhideWhenUsed="1"/>
+    <w:lsdException w:name="List Continue 5" w:semiHidden="1" w:unhideWhenUsed="1"/>
+    <w:lsdException w:name="Message Header" w:semiHidden="1" w:unhideWhenUsed="1"/>
+    <w:lsdException w:name="Subtitle" w:uiPriority="11" w:qFormat="1"/>
+    <w:lsdException w:name="Salutation" w:semiHidden="1" w:unhideWhenUsed="1"/>
+    <w:lsdException w:name="Date" w:semiHidden="1" w:unhideWhenUsed="1"/>
+    <w:lsdException w:name="Body Text First Indent" w:semiHidden="1" w:unhideWhenUsed="1"/>
+    <w:lsdException w:name="Body Text First Indent 2" w:semiHidden="1" w:unhideWhenUsed="1"/>
+    <w:lsdException w:name="Note Heading" w:semiHidden="1" w:unhideWhenUsed="1"/>
+    <w:lsdException w:name="Body Text 2" w:semiHidden="1" w:unhideWhenUsed="1"/>
+    <w:lsdException w:name="Body Text 3" w:semiHidden="1" w:unhideWhenUsed="1"/>
+    <w:lsdException w:name="Body Text Indent 2" w:semiHidden="1" w:unhideWhenUsed="1"/>
+    <w:lsdException w:name="Body Text Indent 3" w:semiHidden="1" w:unhideWhenUsed="1"/>
+    <w:lsdException w:name="Block Text" w:semiHidden="1" w:unhideWhenUsed="1"/>
+    <w:lsdException w:name="Hyperlink" w:semiHidden="1" w:uiPriority="0" w:unhideWhenUsed="1"/>
+    <w:lsdException w:name="FollowedHyperlink" w:semiHidden="1" w:unhideWhenUsed="1"/>
+    <w:lsdException w:name="Strong" w:uiPriority="22" w:qFormat="1"/>
+    <w:lsdException w:name="Emphasis" w:uiPriority="20" w:qFormat="1"/>
+    <w:lsdException w:name="Document Map" w:semiHidden="1" w:unhideWhenUsed="1"/>
+    <w:lsdException w:name="Plain Text" w:semiHidden="1" w:unhideWhenUsed="1"/>
+    <w:lsdException w:name="E-mail Signature" w:semiHidden="1" w:unhideWhenUsed="1"/>
+    <w:lsdException w:name="HTML Top of Form" w:semiHidden="1" w:unhideWhenUsed="1"/>
+    <w:lsdException w:name="HTML Bottom of Form" w:semiHidden="1" w:unhideWhenUsed="1"/>
+    <w:lsdException w:name="Normal (Web)" w:semiHidden="1" w:unhideWhenUsed="1"/>
+    <w:lsdException w:name="HTML Acronym" w:semiHidden="1" w:unhideWhenUsed="1"/>
+    <w:lsdException w:name="HTML Address" w:semiHidden="1" w:unhideWhenUsed="1"/>
+    <w:lsdException w:name="HTML Cite" w:semiHidden="1" w:unhideWhenUsed="1"/>
+    <w:lsdException w:name="HTML Code" w:semiHidden="1" w:unhideWhenUsed="1"/>
+    <w:lsdException w:name="HTML Definition" w:semiHidden="1" w:unhideWhenUsed="1"/>
+    <w:lsdException w:name="HTML Keyboard" w:semiHidden="1" w:unhideWhenUsed="1"/>
+    <w:lsdException w:name="HTML Preformatted" w:semiHidden="1" w:unhideWhenUsed="1"/>
+    <w:lsdException w:name="HTML Sample" w:semiHidden="1" w:unhideWhenUsed="1"/>
+    <w:lsdException w:name="HTML Typewriter" w:semiHidden="1" w:unhideWhenUsed="1"/>
+    <w:lsdException w:name="HTML Variable" w:semiHidden="1" w:unhideWhenUsed="1"/>
+    <w:lsdException w:name="Normal Table" w:semiHidden="1" w:unhideWhenUsed="1"/>
+    <w:lsdException w:name="annotation subject" w:semiHidden="1" w:unhideWhenUsed="1"/>
+    <w:lsdException w:name="No List" w:semiHidden="1" w:unhideWhenUsed="1"/>
+    <w:lsdException w:name="Outline List 1" w:semiHidden="1" w:unhideWhenUsed="1"/>
+    <w:lsdException w:name="Outline List 2" w:semiHidden="1" w:unhideWhenUsed="1"/>
+    <w:lsdException w:name="Outline List 3" w:semiHidden="1" w:unhideWhenUsed="1"/>
+    <w:lsdException w:name="Table Simple 1" w:semiHidden="1" w:unhideWhenUsed="1"/>
+    <w:lsdException w:name="Table Simple 2" w:semiHidden="1" w:unhideWhenUsed="1"/>
+    <w:lsdException w:name="Table Simple 3" w:semiHidden="1" w:unhideWhenUsed="1"/>
+    <w:lsdException w:name="Table Classic 1" w:semiHidden="1" w:unhideWhenUsed="1"/>
+    <w:lsdException w:name="Table Classic 2" w:semiHidden="1" w:unhideWhenUsed="1"/>
+    <w:lsdException w:name="Table Classic 3" w:semiHidden="1" w:unhideWhenUsed="1"/>
+    <w:lsdException w:name="Table Classic 4" w:semiHidden="1" w:unhideWhenUsed="1"/>
+    <w:lsdException w:name="Table Colorful 1" w:semiHidden="1" w:unhideWhenUsed="1"/>
+    <w:lsdException w:name="Table Colorful 2" w:semiHidden="1" w:unhideWhenUsed="1"/>
+    <w:lsdException w:name="Table Colorful 3" w:semiHidden="1" w:unhideWhenUsed="1"/>
+    <w:lsdException w:name="Table Columns 1" w:semiHidden="1" w:unhideWhenUsed="1"/>
+    <w:lsdException w:name="Table Columns 2" w:semiHidden="1" w:unhideWhenUsed="1"/>
+    <w:lsdException w:name="Table Columns 3" w:semiHidden="1" w:unhideWhenUsed="1"/>
+    <w:lsdException w:name="Table Columns 4" w:semiHidden="1" w:unhideWhenUsed="1"/>
+    <w:lsdException w:name="Table Columns 5" w:semiHidden="1" w:unhideWhenUsed="1"/>
+    <w:lsdException w:name="Table Grid 1" w:semiHidden="1" w:unhideWhenUsed="1"/>
+    <w:lsdException w:name="Table Grid 2" w:semiHidden="1" w:unhideWhenUsed="1"/>
+    <w:lsdException w:name="Table Grid 3" w:semiHidden="1" w:unhideWhenUsed="1"/>
+    <w:lsdException w:name="Table Grid 4" w:semiHidden="1" w:unhideWhenUsed="1"/>
+    <w:lsdException w:name="Table Grid 5" w:semiHidden="1" w:unhideWhenUsed="1"/>
+    <w:lsdException w:name="Table Grid 6" w:semiHidden="1" w:unhideWhenUsed="1"/>
+    <w:lsdException w:name="Table Grid 7" w:semiHidden="1" w:unhideWhenUsed="1"/>
+    <w:lsdException w:name="Table Grid 8" w:semiHidden="1" w:unhideWhenUsed="1"/>
+    <w:lsdException w:name="Table List 1" w:semiHidden="1" w:unhideWhenUsed="1"/>
+    <w:lsdException w:name="Table List 2" w:semiHidden="1" w:unhideWhenUsed="1"/>
+    <w:lsdException w:name="Table List 3" w:semiHidden="1" w:unhideWhenUsed="1"/>
+    <w:lsdException w:name="Table List 4" w:semiHidden="1" w:unhideWhenUsed="1"/>
+    <w:lsdException w:name="Table List 5" w:semiHidden="1" w:unhideWhenUsed="1"/>
+    <w:lsdException w:name="Table List 6" w:semiHidden="1" w:unhideWhenUsed="1"/>
+    <w:lsdException w:name="Table List 7" w:semiHidden="1" w:unhideWhenUsed="1"/>
+    <w:lsdException w:name="Table List 8" w:semiHidden="1" w:unhideWhenUsed="1"/>
+    <w:lsdException w:name="Table 3D effects 1" w:semiHidden="1" w:unhideWhenUsed="1"/>
+    <w:lsdException w:name="Table 3D effects 2" w:semiHidden="1" w:unhideWhenUsed="1"/>
+    <w:lsdException w:name="Table 3D effects 3" w:semiHidden="1" w:unhideWhenUsed="1"/>
+    <w:lsdException w:name="Table Contemporary" w:semiHidden="1" w:unhideWhenUsed="1"/>
+    <w:lsdException w:name="Table Elegant" w:semiHidden="1" w:unhideWhenUsed="1"/>
+    <w:lsdException w:name="Table Professional" w:semiHidden="1" w:unhideWhenUsed="1"/>
+    <w:lsdException w:name="Table Subtle 1" w:semiHidden="1" w:unhideWhenUsed="1"/>
+    <w:lsdException w:name="Table Subtle 2" w:semiHidden="1" w:unhideWhenUsed="1"/>
+    <w:lsdException w:name="Table Web 1" w:semiHidden="1" w:unhideWhenUsed="1"/>
+    <w:lsdException w:name="Table Web 2" w:semiHidden="1" w:unhideWhenUsed="1"/>
+    <w:lsdException w:name="Table Web 3" w:semiHidden="1" w:unhideWhenUsed="1"/>
+    <w:lsdException w:name="Balloon Text" w:semiHidden="1" w:unhideWhenUsed="1"/>
+    <w:lsdException w:name="Table Grid" w:uiPriority="39"/>
+    <w:lsdException w:name="Table Theme" w:semiHidden="1" w:unhideWhenUsed="1"/>
+    <w:lsdException w:name="Placeholder Text" w:semiHidden="1"/>
+    <w:lsdException w:name="No Spacing" w:uiPriority="1" w:qFormat="1"/>
+    <w:lsdException w:name="Light Shading" w:uiPriority="60"/>
+    <w:lsdException w:name="Light List" w:uiPriority="61"/>
+    <w:lsdException w:name="Light Grid" w:uiPriority="62"/>
+    <w:lsdException w:name="Medium Shading 1" w:uiPriority="63"/>
+    <w:lsdException w:name="Medium Shading 2" w:uiPriority="64"/>
+    <w:lsdException w:name="Medium List 1" w:uiPriority="65"/>
+    <w:lsdException w:name="Medium List 2" w:uiPriority="66"/>
+    <w:lsdException w:name="Medium Grid 1" w:uiPriority="67"/>
+    <w:lsdException w:name="Medium Grid 2" w:uiPriority="68"/>
+    <w:lsdException w:name="Medium Grid 3" w:uiPriority="69"/>
+    <w:lsdException w:name="Dark List" w:uiPriority="70"/>
+    <w:lsdException w:name="Colorful Shading" w:uiPriority="71"/>
+    <w:lsdException w:name="Colorful List" w:uiPriority="72"/>
+    <w:lsdException w:name="Colorful Grid" w:uiPriority="73"/>
+    <w:lsdException w:name="Light Shading Accent 1" w:uiPriority="60"/>
+    <w:lsdException w:name="Light List Accent 1" w:uiPriority="61"/>
+    <w:lsdException w:name="Light Grid Accent 1" w:uiPriority="62"/>
+    <w:lsdException w:name="Medium Shading 1 Accent 1" w:uiPriority="63"/>
+    <w:lsdException w:name="Medium Shading 2 Accent 1" w:uiPriority="64"/>
+    <w:lsdException w:name="Medium List 1 Accent 1" w:uiPriority="65"/>
+    <w:lsdException w:name="Revision" w:semiHidden="1"/>
+    <w:lsdException w:name="List Paragraph" w:uiPriority="0" w:qFormat="1"/>
+    <w:lsdException w:name="Quote" w:uiPriority="29" w:qFormat="1"/>
+    <w:lsdException w:name="Intense Quote" w:uiPriority="30" w:qFormat="1"/>
+    <w:lsdException w:name="Medium List 2 Accent 1" w:uiPriority="66"/>
+    <w:lsdException w:name="Medium Grid 1 Accent 1" w:uiPriority="67"/>
+    <w:lsdException w:name="Medium Grid 2 Accent 1" w:uiPriority="68"/>
+    <w:lsdException w:name="Medium Grid 3 Accent 1" w:uiPriority="69"/>
+    <w:lsdException w:name="Dark List Accent 1" w:uiPriority="70"/>
+    <w:lsdException w:name="Colorful Shading Accent 1" w:uiPriority="71"/>
+    <w:lsdException w:name="Colorful List Accent 1" w:uiPriority="72"/>
+    <w:lsdException w:name="Colorful Grid Accent 1" w:uiPriority="73"/>
+    <w:lsdException w:name="Light Shading Accent 2" w:uiPriority="60"/>
+    <w:lsdException w:name="Light List Accent 2" w:uiPriority="61"/>
+    <w:lsdException w:name="Light Grid Accent 2" w:uiPriority="62"/>
+    <w:lsdException w:name="Medium Shading 1 Accent 2" w:uiPriority="63"/>
+    <w:lsdException w:name="Medium Shading 2 Accent 2" w:uiPriority="64"/>
+    <w:lsdException w:name="Medium List 1 Accent 2" w:uiPriority="65"/>
+    <w:lsdException w:name="Medium List 2 Accent 2" w:uiPriority="66"/>
+    <w:lsdException w:name="Medium Grid 1 Accent 2" w:uiPriority="67"/>
+    <w:lsdException w:name="Medium Grid 2 Accent 2" w:uiPriority="68"/>
+    <w:lsdException w:name="Medium Grid 3 Accent 2" w:uiPriority="69"/>
+    <w:lsdException w:name="Dark List Accent 2" w:uiPriority="70"/>
+    <w:lsdException w:name="Colorful Shading Accent 2" w:uiPriority="71"/>
+    <w:lsdException w:name="Colorful List Accent 2" w:uiPriority="72"/>
+    <w:lsdException w:name="Colorful Grid Accent 2" w:uiPriority="73"/>
+    <w:lsdException w:name="Light Shading Accent 3" w:uiPriority="60"/>
+    <w:lsdException w:name="Light List Accent 3" w:uiPriority="61"/>
+    <w:lsdException w:name="Light Grid Accent 3" w:uiPriority="62"/>
+    <w:lsdException w:name="Medium Shading 1 Accent 3" w:uiPriority="63"/>
+    <w:lsdException w:name="Medium Shading 2 Accent 3" w:uiPriority="64"/>
+    <w:lsdException w:name="Medium List 1 Accent 3" w:uiPriority="65"/>
+    <w:lsdException w:name="Medium List 2 Accent 3" w:uiPriority="66"/>
+    <w:lsdException w:name="Medium Grid 1 Accent 3" w:uiPriority="67"/>
+    <w:lsdException w:name="Medium Grid 2 Accent 3" w:uiPriority="68"/>
+    <w:lsdException w:name="Medium Grid 3 Accent 3" w:uiPriority="69"/>
+    <w:lsdException w:name="Dark List Accent 3" w:uiPriority="70"/>
+    <w:lsdException w:name="Colorful Shading Accent 3" w:uiPriority="71"/>
+    <w:lsdException w:name="Colorful List Accent 3" w:uiPriority="72"/>
+    <w:lsdException w:name="Colorful Grid Accent 3" w:uiPriority="73"/>
+    <w:lsdException w:name="Light Shading Accent 4" w:uiPriority="60"/>
+    <w:lsdException w:name="Light List Accent 4" w:uiPriority="61"/>
+    <w:lsdException w:name="Light Grid Accent 4" w:uiPriority="62"/>
+    <w:lsdException w:name="Medium Shading 1 Accent 4" w:uiPriority="63"/>
+    <w:lsdException w:name="Medium Shading 2 Accent 4" w:uiPriority="64"/>
+    <w:lsdException w:name="Medium List 1 Accent 4" w:uiPriority="65"/>
+    <w:lsdException w:name="Medium List 2 Accent 4" w:uiPriority="66"/>
+    <w:lsdException w:name="Medium Grid 1 Accent 4" w:uiPriority="67"/>
+    <w:lsdException w:name="Medium Grid 2 Accent 4" w:uiPriority="68"/>
+    <w:lsdException w:name="Medium Grid 3 Accent 4" w:uiPriority="69"/>
+    <w:lsdException w:name="Dark List Accent 4" w:uiPriority="70"/>
+    <w:lsdException w:name="Colorful Shading Accent 4" w:uiPriority="71"/>
+    <w:lsdException w:name="Colorful List Accent 4" w:uiPriority="72"/>
+    <w:lsdException w:name="Colorful Grid Accent 4" w:uiPriority="73"/>
+    <w:lsdException w:name="Light Shading Accent 5" w:uiPriority="60"/>
+    <w:lsdException w:name="Light List Accent 5" w:uiPriority="61"/>
+    <w:lsdException w:name="Light Grid Accent 5" w:uiPriority="62"/>
+    <w:lsdException w:name="Medium Shading 1 Accent 5" w:uiPriority="63"/>
+    <w:lsdException w:name="Medium Shading 2 Accent 5" w:uiPriority="64"/>
+    <w:lsdException w:name="Medium List 1 Accent 5" w:uiPriority="65"/>
+    <w:lsdException w:name="Medium List 2 Accent 5" w:uiPriority="66"/>
+    <w:lsdException w:name="Medium Grid 1 Accent 5" w:uiPriority="67"/>
+    <w:lsdException w:name="Medium Grid 2 Accent 5" w:uiPriority="68"/>
+    <w:lsdException w:name="Medium Grid 3 Accent 5" w:uiPriority="69"/>
+    <w:lsdException w:name="Dark List Accent 5" w:uiPriority="70"/>
+    <w:lsdException w:name="Colorful Shading Accent 5" w:uiPriority="71"/>
+    <w:lsdException w:name="Colorful List Accent 5" w:uiPriority="72"/>
+    <w:lsdException w:name="Colorful Grid Accent 5" w:uiPriority="73"/>
+    <w:lsdException w:name="Light Shading Accent 6" w:uiPriority="60"/>
+    <w:lsdException w:name="Light List Accent 6" w:uiPriority="61"/>
+    <w:lsdException w:name="Light Grid Accent 6" w:uiPriority="62"/>
+    <w:lsdException w:name="Medium Shading 1 Accent 6" w:uiPriority="63"/>
+    <w:lsdException w:name="Medium Shading 2 Accent 6" w:uiPriority="64"/>
+    <w:lsdException w:name="Medium List 1 Accent 6" w:uiPriority="65"/>
+    <w:lsdException w:name="Medium List 2 Accent 6" w:uiPriority="66"/>
+    <w:lsdException w:name="Medium Grid 1 Accent 6" w:uiPriority="67"/>
+    <w:lsdException w:name="Medium Grid 2 Accent 6" w:uiPriority="68"/>
+    <w:lsdException w:name="Medium Grid 3 Accent 6" w:uiPriority="69"/>
+    <w:lsdException w:name="Dark List Accent 6" w:uiPriority="70"/>
+    <w:lsdException w:name="Colorful Shading Accent 6" w:uiPriority="71"/>
+    <w:lsdException w:name="Colorful List Accent 6" w:uiPriority="72"/>
+    <w:lsdException w:name="Colorful Grid Accent 6" w:uiPriority="73"/>
+    <w:lsdException w:name="Subtle Emphasis" w:uiPriority="19" w:qFormat="1"/>
+    <w:lsdException w:name="Intense Emphasis" w:uiPriority="21" w:qFormat="1"/>
+    <w:lsdException w:name="Subtle Reference" w:uiPriority="31" w:qFormat="1"/>
+    <w:lsdException w:name="Intense Reference" w:uiPriority="32" w:qFormat="1"/>
+    <w:lsdException w:name="Book Title" w:uiPriority="33" w:qFormat="1"/>
+    <w:lsdException w:name="Bibliography" w:semiHidden="1" w:uiPriority="37" w:unhideWhenUsed="1"/>
+    <w:lsdException w:name="TOC Heading" w:semiHidden="1" w:uiPriority="39" w:unhideWhenUsed="1" w:qFormat="1"/>
+    <w:lsdException w:name="Grid Table 4" w:uiPriority="49"/>
+    <w:lsdException w:name="Grid Table 5 Dark" w:uiPriority="50"/>
+    <w:lsdException w:name="Grid Table 6 Colorful" w:uiPriority="51"/>
+    <w:lsdException w:name="Grid Table 7 Colorful" w:uiPriority="52"/>
+    <w:lsdException w:name="Grid Table 1 Light Accent 1" w:uiPriority="46"/>
+    <w:lsdException w:name="Grid Table 2 Accent 1" w:uiPriority="47"/>
+    <w:lsdException w:name="Grid Table 3 Accent 1" w:uiPriority="48"/>
+    <w:lsdException w:name="Grid Table 4 Accent 1" w:uiPriority="49"/>
+    <w:lsdException w:name="Grid Table 5 Dark Accent 1" w:uiPriority="50"/>
+    <w:lsdException w:name="Grid Table 6 Colorful Accent 1" w:uiPriority="51"/>
+    <w:lsdException w:name="Grid Table 7 Colorful Accent 1" w:uiPriority="52"/>
+    <w:lsdException w:name="Grid Table 1 Light Accent 2" w:uiPriority="46"/>
+    <w:lsdException w:name="Grid Table 2 Accent 2" w:uiPriority="47"/>
+    <w:lsdException w:name="Grid Table 3 Accent 2" w:uiPriority="48"/>
+    <w:lsdException w:name="Grid Table 4 Accent 2" w:uiPriority="49"/>
+    <w:lsdException w:name="Grid Table 5 Dark Accent 2" w:uiPriority="50"/>
+    <w:lsdException w:name="Grid Table 6 Colorful Accent 2" w:uiPriority="51"/>
+    <w:lsdException w:name="Grid Table 7 Colorful Accent 2" w:uiPriority="52"/>
+    <w:lsdException w:name="Grid Table 1 Light Accent 3" w:uiPriority="46"/>
+    <w:lsdException w:name="Grid Table 2 Accent 3" w:uiPriority="47"/>
+    <w:lsdException w:name="Grid Table 3 Accent 3" w:uiPriority="48"/>
+    <w:lsdException w:name="Grid Table 4 Accent 3" w:uiPriority="49"/>
+    <w:lsdException w:name="Grid Table 5 Dark Accent 3" w:uiPriority="50"/>
+    <w:lsdException w:name="Grid Table 6 Colorful Accent 3" w:uiPriority="51"/>
+    <w:lsdException w:name="Grid Table 7 Colorful Accent 3" w:uiPriority="52"/>
+    <w:lsdException w:name="Grid Table 1 Light Accent 4" w:uiPriority="46"/>
+    <w:lsdException w:name="Grid Table 2 Accent 4" w:uiPriority="47"/>
+    <w:lsdException w:name="Grid Table 3 Accent 4" w:uiPriority="48"/>
+    <w:lsdException w:name="Grid Table 4 Accent 4" w:uiPriority="49"/>
+    <w:lsdException w:name="Grid Table 5 Dark Accent 4" w:uiPriority="50"/>
+    <w:lsdException w:name="Grid Table 6 Colorful Accent 4" w:uiPriority="51"/>
+    <w:lsdException w:name="Grid Table 7 Colorful Accent 4" w:uiPriority="52"/>
+    <w:lsdException w:name="Grid Table 1 Light Accent 5" w:uiPriority="46"/>
+    <w:lsdException w:name="Grid Table 2 Accent 5" w:uiPriority="47"/>
+    <w:lsdException w:name="Grid Table 3 Accent 5" w:uiPriority="48"/>
+    <w:lsdException w:name="Grid Table 4 Accent 5" w:uiPriority="49"/>
+    <w:lsdException w:name="Grid Table 5 Dark Accent 5" w:uiPriority="50"/>
+    <w:lsdException w:name="Grid Table 6 Colorful Accent 5" w:uiPriority="51"/>
+    <w:lsdException w:name="Grid Table 7 Colorful Accent 5" w:uiPriority="52"/>
+    <w:lsdException w:name="Grid Table 1 Light Accent 6" w:uiPriority="46"/>
+    <w:lsdException w:name="Grid Table 2 Accent 6" w:uiPriority="47"/>
+    <w:lsdException w:name="Grid Table 3 Accent 6" w:uiPriority="48"/>
+    <w:lsdException w:name="Grid Table 4 Accent 6" w:uiPriority="49"/>
+    <w:lsdException w:name="Grid Table 5 Dark Accent 6" w:uiPriority="50"/>
+    <w:lsdException w:name="Grid Table 6 Colorful Accent 6" w:uiPriority="51"/>
+    <w:lsdException w:name="Grid Table 7 Colorful Accent 6" w:uiPriority="52"/>
+    <w:lsdException w:name="List Table 1 Light" w:uiPriority="46"/>
+    <w:lsdException w:name="List Table 2" w:uiPriority="47"/>
+    <w:lsdException w:name="List Table 3" w:uiPriority="48"/>
+    <w:lsdException w:name="List Table 4" w:uiPriority="49"/>
+    <w:lsdException w:name="List Table 5 Dark" w:uiPriority="50"/>
+    <w:lsdException w:name="List Table 6 Colorful" w:uiPriority="51"/>
+    <w:lsdException w:name="List Table 7 Colorful" w:uiPriority="52"/>
+    <w:lsdException w:name="List Table 1 Light Accent 1" w:uiPriority="46"/>
+    <w:lsdException w:name="List Table 2 Accent 1" w:uiPriority="47"/>
+    <w:lsdException w:name="List Table 3 Accent 1" w:uiPriority="48"/>
+    <w:lsdException w:name="List Table 4 Accent 1" w:uiPriority="49"/>
+    <w:lsdException w:name="List Table 5 Dark Accent 1" w:uiPriority="50"/>
+    <w:lsdException w:name="List Table 6 Colorful Accent 1" w:uiPriority="51"/>
+    <w:lsdException w:name="List Table 7 Colorful Accent 1" w:uiPriority="52"/>
+    <w:lsdException w:name="List Table 1 Light Accent 2" w:uiPriority="46"/>
+    <w:lsdException w:name="List Table 2 Accent 2" w:uiPriority="47"/>
+    <w:lsdException w:name="List Table 3 Accent 2" w:uiPriority="48"/>
+    <w:lsdException w:name="List Table 4 Accent 2" w:uiPriority="49"/>
+    <w:lsdException w:name="List Table 5 Dark Accent 2" w:uiPriority="50"/>
+    <w:lsdException w:name="List Table 6 Colorful Accent 2" w:uiPriority="51"/>
+    <w:lsdException w:name="List Table 7 Colorful Accent 2" w:uiPriority="52"/>
+    <w:lsdException w:name="List Table 1 Light Accent 3" w:uiPriority="46"/>
+    <w:lsdException w:name="List Table 2 Accent 3" w:uiPriority="47"/>
+    <w:lsdException w:name="List Table 3 Accent 3" w:uiPriority="48"/>
+    <w:lsdException w:name="List Table 4 Accent 3" w:uiPriority="49"/>
+    <w:lsdException w:name="List Table 5 Dark Accent 3" w:uiPriority="50"/>
+    <w:lsdException w:name="List Table 6 Colorful Accent 3" w:uiPriority="51"/>
+    <w:lsdException w:name="List Table 7 Colorful Accent 3" w:uiPriority="52"/>
+    <w:lsdException w:name="List Table 1 Light Accent 4" w:uiPriority="46"/>
+    <w:lsdException w:name="List Table 2 Accent 4" w:uiPriority="47"/>
+    <w:lsdException w:name="List Table 3 Accent 4" w:uiPriority="48"/>
+    <w:lsdException w:name="List Table 4 Accent 4" w:uiPriority="49"/>
+    <w:lsdException w:name="List Table 5 Dark Accent 4" w:uiPriority="50"/>
+    <w:lsdException w:name="List Table 6 Colorful Accent 4" w:uiPriority="51"/>
+    <w:lsdException w:name="List Table 7 Colorful Accent 4" w:uiPriority="52"/>
+    <w:lsdException w:name="List Table 1 Light Accent 5" w:uiPriority="46"/>
+    <w:lsdException w:name="List Table 2 Accent 5" w:uiPriority="47"/>
+    <w:lsdException w:name="List Table 3 Accent 5" w:uiPriority="48"/>
+    <w:lsdException w:name="List Table 4 Accent 5" w:uiPriority="49"/>
+    <w:lsdException w:name="List Table 5 Dark Accent 5" w:uiPriority="50"/>
+    <w:lsdException w:name="List Table 6 Colorful Accent 5" w:uiPriority="51"/>
+    <w:lsdException w:name="List Table 7 Colorful Accent 5" w:uiPriority="52"/>
+    <w:lsdException w:name="List Table 1 Light Accent 6" w:uiPriority="46"/>
+    <w:lsdException w:name="List Table 2 Accent 6" w:uiPriority="47"/>
+    <w:lsdException w:name="List Table 3 Accent 6" w:uiPriority="48"/>
+    <w:lsdException w:name="List Table 4 Accent 6" w:uiPriority="49"/>
+    <w:lsdException w:name="List Table 5 Dark Accent 6" w:uiPriority="50"/>
+    <w:lsdException w:name="List Table 6 Colorful Accent 6" w:uiPriority="51"/>
+    <w:lsdException w:name="List Table 7 Colorful Accent 6" w:uiPriority="52"/>
   </w:latentStyles>
   <w:style w:type="paragraph" w:default="1" w:styleId="Normal">
     <w:name w:val="Normal"/>
@@ -3244,7 +3305,7 @@
   <a:extraClrSchemeLst/>
   <a:extLst>
     <a:ext uri="{05A4C25C-085E-4340-85A3-A5531E510DB2}">
-      <thm15:themeFamily xmlns="" xmlns:thm15="http://schemas.microsoft.com/office/thememl/2012/main" name="Office Theme" id="{62F939B6-93AF-4DB8-9C6B-D6C7DFDC589F}" vid="{4A3C46E8-61CC-4603-A589-7422A47A8E4A}"/>
+      <thm15:themeFamily xmlns:thm15="http://schemas.microsoft.com/office/thememl/2012/main" name="Office Theme" id="{62F939B6-93AF-4DB8-9C6B-D6C7DFDC589F}" vid="{4A3C46E8-61CC-4603-A589-7422A47A8E4A}"/>
     </a:ext>
   </a:extLst>
 </a:theme>

</xml_diff>